<commit_message>
Arreglo el cableado de corriente en el informe. Coloco los arreglos en el cableado de corriente en PRESUPUESTO.xlsx y quito PRESUPUESTOX.xlsx.
</commit_message>
<xml_diff>
--- a/CABLEADO ESTRUCTURADO/Informe Cableado Estructurado.docx
+++ b/CABLEADO ESTRUCTURADO/Informe Cableado Estructurado.docx
@@ -335,6 +335,7 @@
             <w:dataBinding w:prefixMappings="xmlns:ns0='http://schemas.openxmlformats.org/package/2006/metadata/core-properties' xmlns:ns1='http://purl.org/dc/elements/1.1/'" w:xpath="/ns0:coreProperties[1]/ns1:title[1]" w:storeItemID="{6C3C8BC8-F283-45AE-878A-BAB7291924A1}"/>
             <w:text/>
           </w:sdtPr>
+          <w:sdtEndPr/>
           <w:sdtContent>
             <w:p>
               <w:pPr>
@@ -369,6 +370,7 @@
             <w:dataBinding w:prefixMappings="xmlns:ns0='http://schemas.openxmlformats.org/package/2006/metadata/core-properties' xmlns:ns1='http://purl.org/dc/elements/1.1/'" w:xpath="/ns0:coreProperties[1]/ns1:subject[1]" w:storeItemID="{6C3C8BC8-F283-45AE-878A-BAB7291924A1}"/>
             <w:text/>
           </w:sdtPr>
+          <w:sdtEndPr/>
           <w:sdtContent>
             <w:p>
               <w:pPr>
@@ -620,6 +622,7 @@
             <w:dataBinding w:prefixMappings="xmlns:ns0='http://schemas.openxmlformats.org/officeDocument/2006/extended-properties'" w:xpath="/ns0:Properties[1]/ns0:Company[1]" w:storeItemID="{6668398D-A668-4E3E-A5EB-62B293D839F1}"/>
             <w:text/>
           </w:sdtPr>
+          <w:sdtEndPr/>
           <w:sdtContent>
             <w:p>
               <w:pPr>
@@ -969,39 +972,7 @@
           <w:sz w:val="24"/>
           <w:szCs w:val="24"/>
         </w:rPr>
-        <w:t xml:space="preserve">Para el cableado horizontal hemos usado UTP cat5 que va desde un </w:t>
-      </w:r>
-      <w:proofErr w:type="spellStart"/>
-      <w:r>
-        <w:rPr>
-          <w:sz w:val="24"/>
-          <w:szCs w:val="24"/>
-        </w:rPr>
-        <w:t>switch</w:t>
-      </w:r>
-      <w:proofErr w:type="spellEnd"/>
-      <w:r>
-        <w:rPr>
-          <w:sz w:val="24"/>
-          <w:szCs w:val="24"/>
-        </w:rPr>
-        <w:t xml:space="preserve"> hasta cada computadora y Access Point. Para enlazar las cámaras IP en los subsuelos a la red, se utilizó una conexión </w:t>
-      </w:r>
-      <w:proofErr w:type="spellStart"/>
-      <w:r>
-        <w:rPr>
-          <w:sz w:val="24"/>
-          <w:szCs w:val="24"/>
-        </w:rPr>
-        <w:t>wi</w:t>
-      </w:r>
-      <w:proofErr w:type="spellEnd"/>
-      <w:r>
-        <w:rPr>
-          <w:sz w:val="24"/>
-          <w:szCs w:val="24"/>
-        </w:rPr>
-        <w:t xml:space="preserve"> fi para evitar el tendido de cable.</w:t>
+        <w:t>Para el cableado horizontal hemos usado UTP cat5 que va desde un switch hasta cada computadora y Access Point. Para enlazar las cámaras IP en los subsuelos a la red, se utilizó una conexión wi fi para evitar el tendido de cable.</w:t>
       </w:r>
     </w:p>
     <w:p>
@@ -1018,39 +989,7 @@
           <w:sz w:val="24"/>
           <w:szCs w:val="24"/>
         </w:rPr>
-        <w:t xml:space="preserve">Para el cableado vertical usamos fibra óptica para conectar el </w:t>
-      </w:r>
-      <w:proofErr w:type="spellStart"/>
-      <w:r>
-        <w:rPr>
-          <w:sz w:val="24"/>
-          <w:szCs w:val="24"/>
-        </w:rPr>
-        <w:t>switch</w:t>
-      </w:r>
-      <w:proofErr w:type="spellEnd"/>
-      <w:r>
-        <w:rPr>
-          <w:sz w:val="24"/>
-          <w:szCs w:val="24"/>
-        </w:rPr>
-        <w:t xml:space="preserve"> principal a los </w:t>
-      </w:r>
-      <w:proofErr w:type="spellStart"/>
-      <w:r>
-        <w:rPr>
-          <w:sz w:val="24"/>
-          <w:szCs w:val="24"/>
-        </w:rPr>
-        <w:t>switch</w:t>
-      </w:r>
-      <w:proofErr w:type="spellEnd"/>
-      <w:r>
-        <w:rPr>
-          <w:sz w:val="24"/>
-          <w:szCs w:val="24"/>
-        </w:rPr>
-        <w:t xml:space="preserve"> de cada planta. </w:t>
+        <w:t xml:space="preserve">Para el cableado vertical usamos fibra óptica para conectar el switch principal a los switch de cada planta. </w:t>
       </w:r>
     </w:p>
     <w:p>
@@ -1474,41 +1413,21 @@
                 <w:lang w:eastAsia="es-AR"/>
               </w:rPr>
             </w:pPr>
-            <w:proofErr w:type="spellStart"/>
-            <w:r>
-              <w:rPr>
-                <w:rFonts w:ascii="Calibri" w:eastAsia="Times New Roman" w:hAnsi="Calibri" w:cs="Calibri"/>
-                <w:color w:val="000000"/>
-                <w:lang w:eastAsia="es-AR"/>
-              </w:rPr>
-              <w:t>Camara</w:t>
-            </w:r>
-            <w:proofErr w:type="spellEnd"/>
-            <w:r>
-              <w:rPr>
-                <w:rFonts w:ascii="Calibri" w:eastAsia="Times New Roman" w:hAnsi="Calibri" w:cs="Calibri"/>
-                <w:color w:val="000000"/>
-                <w:lang w:eastAsia="es-AR"/>
-              </w:rPr>
-              <w:t xml:space="preserve"> IP </w:t>
-            </w:r>
-            <w:proofErr w:type="spellStart"/>
-            <w:r>
-              <w:rPr>
-                <w:rFonts w:ascii="Calibri" w:eastAsia="Times New Roman" w:hAnsi="Calibri" w:cs="Calibri"/>
-                <w:color w:val="000000"/>
-                <w:lang w:eastAsia="es-AR"/>
-              </w:rPr>
-              <w:t>Wi</w:t>
-            </w:r>
-            <w:proofErr w:type="spellEnd"/>
-            <w:r>
-              <w:rPr>
-                <w:rFonts w:ascii="Calibri" w:eastAsia="Times New Roman" w:hAnsi="Calibri" w:cs="Calibri"/>
-                <w:color w:val="000000"/>
-                <w:lang w:eastAsia="es-AR"/>
-              </w:rPr>
-              <w:t>-Fi</w:t>
+            <w:r>
+              <w:rPr>
+                <w:rFonts w:ascii="Calibri" w:eastAsia="Times New Roman" w:hAnsi="Calibri" w:cs="Calibri"/>
+                <w:color w:val="000000"/>
+                <w:lang w:eastAsia="es-AR"/>
+              </w:rPr>
+              <w:t>Cámara</w:t>
+            </w:r>
+            <w:r>
+              <w:rPr>
+                <w:rFonts w:ascii="Calibri" w:eastAsia="Times New Roman" w:hAnsi="Calibri" w:cs="Calibri"/>
+                <w:color w:val="000000"/>
+                <w:lang w:eastAsia="es-AR"/>
+              </w:rPr>
+              <w:t xml:space="preserve"> IP Wi-Fi</w:t>
             </w:r>
           </w:p>
         </w:tc>
@@ -2282,16 +2201,14 @@
                 <w:lang w:eastAsia="es-AR"/>
               </w:rPr>
             </w:pPr>
-            <w:proofErr w:type="spellStart"/>
-            <w:r>
-              <w:rPr>
-                <w:rFonts w:ascii="Calibri" w:eastAsia="Times New Roman" w:hAnsi="Calibri" w:cs="Calibri"/>
-                <w:color w:val="000000"/>
-                <w:lang w:eastAsia="es-AR"/>
-              </w:rPr>
-              <w:t>Termicas</w:t>
-            </w:r>
-            <w:proofErr w:type="spellEnd"/>
+            <w:r>
+              <w:rPr>
+                <w:rFonts w:ascii="Calibri" w:eastAsia="Times New Roman" w:hAnsi="Calibri" w:cs="Calibri"/>
+                <w:color w:val="000000"/>
+                <w:lang w:eastAsia="es-AR"/>
+              </w:rPr>
+              <w:t>Térmicas</w:t>
+            </w:r>
           </w:p>
         </w:tc>
         <w:tc>
@@ -3174,41 +3091,21 @@
                 <w:lang w:eastAsia="es-AR"/>
               </w:rPr>
             </w:pPr>
-            <w:proofErr w:type="spellStart"/>
-            <w:r>
-              <w:rPr>
-                <w:rFonts w:ascii="Calibri" w:eastAsia="Times New Roman" w:hAnsi="Calibri" w:cs="Calibri"/>
-                <w:color w:val="000000"/>
-                <w:lang w:eastAsia="es-AR"/>
-              </w:rPr>
-              <w:t>Camara</w:t>
-            </w:r>
-            <w:proofErr w:type="spellEnd"/>
-            <w:r>
-              <w:rPr>
-                <w:rFonts w:ascii="Calibri" w:eastAsia="Times New Roman" w:hAnsi="Calibri" w:cs="Calibri"/>
-                <w:color w:val="000000"/>
-                <w:lang w:eastAsia="es-AR"/>
-              </w:rPr>
-              <w:t xml:space="preserve"> IP </w:t>
-            </w:r>
-            <w:proofErr w:type="spellStart"/>
-            <w:r>
-              <w:rPr>
-                <w:rFonts w:ascii="Calibri" w:eastAsia="Times New Roman" w:hAnsi="Calibri" w:cs="Calibri"/>
-                <w:color w:val="000000"/>
-                <w:lang w:eastAsia="es-AR"/>
-              </w:rPr>
-              <w:t>Wi</w:t>
-            </w:r>
-            <w:proofErr w:type="spellEnd"/>
-            <w:r>
-              <w:rPr>
-                <w:rFonts w:ascii="Calibri" w:eastAsia="Times New Roman" w:hAnsi="Calibri" w:cs="Calibri"/>
-                <w:color w:val="000000"/>
-                <w:lang w:eastAsia="es-AR"/>
-              </w:rPr>
-              <w:t>-Fi</w:t>
+            <w:r>
+              <w:rPr>
+                <w:rFonts w:ascii="Calibri" w:eastAsia="Times New Roman" w:hAnsi="Calibri" w:cs="Calibri"/>
+                <w:color w:val="000000"/>
+                <w:lang w:eastAsia="es-AR"/>
+              </w:rPr>
+              <w:t>Cámara</w:t>
+            </w:r>
+            <w:r>
+              <w:rPr>
+                <w:rFonts w:ascii="Calibri" w:eastAsia="Times New Roman" w:hAnsi="Calibri" w:cs="Calibri"/>
+                <w:color w:val="000000"/>
+                <w:lang w:eastAsia="es-AR"/>
+              </w:rPr>
+              <w:t xml:space="preserve"> IP Wi-Fi</w:t>
             </w:r>
           </w:p>
         </w:tc>
@@ -3990,16 +3887,14 @@
                 <w:lang w:eastAsia="es-AR"/>
               </w:rPr>
             </w:pPr>
-            <w:proofErr w:type="spellStart"/>
-            <w:r>
-              <w:rPr>
-                <w:rFonts w:ascii="Calibri" w:eastAsia="Times New Roman" w:hAnsi="Calibri" w:cs="Calibri"/>
-                <w:color w:val="000000"/>
-                <w:lang w:eastAsia="es-AR"/>
-              </w:rPr>
-              <w:t>Termicas</w:t>
-            </w:r>
-            <w:proofErr w:type="spellEnd"/>
+            <w:r>
+              <w:rPr>
+                <w:rFonts w:ascii="Calibri" w:eastAsia="Times New Roman" w:hAnsi="Calibri" w:cs="Calibri"/>
+                <w:color w:val="000000"/>
+                <w:lang w:eastAsia="es-AR"/>
+              </w:rPr>
+              <w:t>Térmicas</w:t>
+            </w:r>
           </w:p>
         </w:tc>
         <w:tc>
@@ -5266,18 +5161,8 @@
                 <w:color w:val="000000"/>
                 <w:lang w:eastAsia="es-AR"/>
               </w:rPr>
-              <w:t xml:space="preserve">Modem </w:t>
-            </w:r>
-            <w:proofErr w:type="spellStart"/>
-            <w:r>
-              <w:rPr>
-                <w:rFonts w:ascii="Calibri" w:eastAsia="Times New Roman" w:hAnsi="Calibri" w:cs="Calibri"/>
-                <w:color w:val="000000"/>
-                <w:lang w:eastAsia="es-AR"/>
-              </w:rPr>
-              <w:t>Router</w:t>
-            </w:r>
-            <w:proofErr w:type="spellEnd"/>
+              <w:t>Modem Router</w:t>
+            </w:r>
           </w:p>
         </w:tc>
         <w:tc>
@@ -5451,23 +5336,13 @@
                 <w:lang w:eastAsia="es-AR"/>
               </w:rPr>
             </w:pPr>
-            <w:proofErr w:type="spellStart"/>
-            <w:r>
-              <w:rPr>
-                <w:rFonts w:ascii="Calibri" w:eastAsia="Times New Roman" w:hAnsi="Calibri" w:cs="Calibri"/>
-                <w:color w:val="000000"/>
-                <w:lang w:eastAsia="es-AR"/>
-              </w:rPr>
-              <w:t>Switch</w:t>
-            </w:r>
-            <w:proofErr w:type="spellEnd"/>
-            <w:r>
-              <w:rPr>
-                <w:rFonts w:ascii="Calibri" w:eastAsia="Times New Roman" w:hAnsi="Calibri" w:cs="Calibri"/>
-                <w:color w:val="000000"/>
-                <w:lang w:eastAsia="es-AR"/>
-              </w:rPr>
-              <w:t xml:space="preserve"> Fibra</w:t>
+            <w:r>
+              <w:rPr>
+                <w:rFonts w:ascii="Calibri" w:eastAsia="Times New Roman" w:hAnsi="Calibri" w:cs="Calibri"/>
+                <w:color w:val="000000"/>
+                <w:lang w:eastAsia="es-AR"/>
+              </w:rPr>
+              <w:t>Switch Fibra</w:t>
             </w:r>
           </w:p>
         </w:tc>
@@ -5642,7 +5517,6 @@
                 <w:lang w:eastAsia="es-AR"/>
               </w:rPr>
             </w:pPr>
-            <w:proofErr w:type="spellStart"/>
             <w:r>
               <w:rPr>
                 <w:rFonts w:ascii="Calibri" w:eastAsia="Times New Roman" w:hAnsi="Calibri" w:cs="Calibri"/>
@@ -5651,7 +5525,6 @@
               </w:rPr>
               <w:t>Switch</w:t>
             </w:r>
-            <w:proofErr w:type="spellEnd"/>
           </w:p>
         </w:tc>
         <w:tc>
@@ -6730,16 +6603,14 @@
                 <w:lang w:eastAsia="es-AR"/>
               </w:rPr>
             </w:pPr>
-            <w:proofErr w:type="spellStart"/>
-            <w:r>
-              <w:rPr>
-                <w:rFonts w:ascii="Calibri" w:eastAsia="Times New Roman" w:hAnsi="Calibri" w:cs="Calibri"/>
-                <w:color w:val="000000"/>
-                <w:lang w:eastAsia="es-AR"/>
-              </w:rPr>
-              <w:t>Termicas</w:t>
-            </w:r>
-            <w:proofErr w:type="spellEnd"/>
+            <w:r>
+              <w:rPr>
+                <w:rFonts w:ascii="Calibri" w:eastAsia="Times New Roman" w:hAnsi="Calibri" w:cs="Calibri"/>
+                <w:color w:val="000000"/>
+                <w:lang w:eastAsia="es-AR"/>
+              </w:rPr>
+              <w:t>Térmicas</w:t>
+            </w:r>
           </w:p>
         </w:tc>
         <w:tc>
@@ -8151,7 +8022,6 @@
                 <w:lang w:eastAsia="es-AR"/>
               </w:rPr>
             </w:pPr>
-            <w:proofErr w:type="spellStart"/>
             <w:r>
               <w:rPr>
                 <w:rFonts w:ascii="Calibri" w:eastAsia="Times New Roman" w:hAnsi="Calibri" w:cs="Calibri"/>
@@ -8160,7 +8030,6 @@
               </w:rPr>
               <w:t>Switch</w:t>
             </w:r>
-            <w:proofErr w:type="spellEnd"/>
           </w:p>
         </w:tc>
         <w:tc>
@@ -8877,16 +8746,14 @@
                 <w:lang w:eastAsia="es-AR"/>
               </w:rPr>
             </w:pPr>
-            <w:proofErr w:type="spellStart"/>
-            <w:r>
-              <w:rPr>
-                <w:rFonts w:ascii="Calibri" w:eastAsia="Times New Roman" w:hAnsi="Calibri" w:cs="Calibri"/>
-                <w:color w:val="000000"/>
-                <w:lang w:eastAsia="es-AR"/>
-              </w:rPr>
-              <w:t>Termicas</w:t>
-            </w:r>
-            <w:proofErr w:type="spellEnd"/>
+            <w:r>
+              <w:rPr>
+                <w:rFonts w:ascii="Calibri" w:eastAsia="Times New Roman" w:hAnsi="Calibri" w:cs="Calibri"/>
+                <w:color w:val="000000"/>
+                <w:lang w:eastAsia="es-AR"/>
+              </w:rPr>
+              <w:t>Térmicas</w:t>
+            </w:r>
           </w:p>
         </w:tc>
         <w:tc>
@@ -10282,7 +10149,6 @@
                 <w:lang w:eastAsia="es-AR"/>
               </w:rPr>
             </w:pPr>
-            <w:proofErr w:type="spellStart"/>
             <w:r>
               <w:rPr>
                 <w:rFonts w:ascii="Calibri" w:eastAsia="Times New Roman" w:hAnsi="Calibri" w:cs="Calibri"/>
@@ -10291,7 +10157,6 @@
               </w:rPr>
               <w:t>Switch</w:t>
             </w:r>
-            <w:proofErr w:type="spellEnd"/>
           </w:p>
         </w:tc>
         <w:tc>
@@ -11008,16 +10873,14 @@
                 <w:lang w:eastAsia="es-AR"/>
               </w:rPr>
             </w:pPr>
-            <w:proofErr w:type="spellStart"/>
-            <w:r>
-              <w:rPr>
-                <w:rFonts w:ascii="Calibri" w:eastAsia="Times New Roman" w:hAnsi="Calibri" w:cs="Calibri"/>
-                <w:color w:val="000000"/>
-                <w:lang w:eastAsia="es-AR"/>
-              </w:rPr>
-              <w:t>Termicas</w:t>
-            </w:r>
-            <w:proofErr w:type="spellEnd"/>
+            <w:r>
+              <w:rPr>
+                <w:rFonts w:ascii="Calibri" w:eastAsia="Times New Roman" w:hAnsi="Calibri" w:cs="Calibri"/>
+                <w:color w:val="000000"/>
+                <w:lang w:eastAsia="es-AR"/>
+              </w:rPr>
+              <w:t>Térmicas</w:t>
+            </w:r>
           </w:p>
         </w:tc>
         <w:tc>
@@ -12413,7 +12276,6 @@
                 <w:lang w:eastAsia="es-AR"/>
               </w:rPr>
             </w:pPr>
-            <w:proofErr w:type="spellStart"/>
             <w:r>
               <w:rPr>
                 <w:rFonts w:ascii="Calibri" w:eastAsia="Times New Roman" w:hAnsi="Calibri" w:cs="Calibri"/>
@@ -12422,7 +12284,6 @@
               </w:rPr>
               <w:t>Switch</w:t>
             </w:r>
-            <w:proofErr w:type="spellEnd"/>
           </w:p>
         </w:tc>
         <w:tc>
@@ -13320,16 +13181,14 @@
                 <w:lang w:eastAsia="es-AR"/>
               </w:rPr>
             </w:pPr>
-            <w:proofErr w:type="spellStart"/>
-            <w:r>
-              <w:rPr>
-                <w:rFonts w:ascii="Calibri" w:eastAsia="Times New Roman" w:hAnsi="Calibri" w:cs="Calibri"/>
-                <w:color w:val="000000"/>
-                <w:lang w:eastAsia="es-AR"/>
-              </w:rPr>
-              <w:t>Termicas</w:t>
-            </w:r>
-            <w:proofErr w:type="spellEnd"/>
+            <w:r>
+              <w:rPr>
+                <w:rFonts w:ascii="Calibri" w:eastAsia="Times New Roman" w:hAnsi="Calibri" w:cs="Calibri"/>
+                <w:color w:val="000000"/>
+                <w:lang w:eastAsia="es-AR"/>
+              </w:rPr>
+              <w:t>Térmicas</w:t>
+            </w:r>
           </w:p>
         </w:tc>
         <w:tc>
@@ -14741,7 +14600,6 @@
                 <w:lang w:eastAsia="es-AR"/>
               </w:rPr>
             </w:pPr>
-            <w:proofErr w:type="spellStart"/>
             <w:r>
               <w:rPr>
                 <w:rFonts w:ascii="Calibri" w:eastAsia="Times New Roman" w:hAnsi="Calibri" w:cs="Calibri"/>
@@ -14750,7 +14608,6 @@
               </w:rPr>
               <w:t>Switch</w:t>
             </w:r>
-            <w:proofErr w:type="spellEnd"/>
           </w:p>
         </w:tc>
         <w:tc>
@@ -15467,16 +15324,14 @@
                 <w:lang w:eastAsia="es-AR"/>
               </w:rPr>
             </w:pPr>
-            <w:proofErr w:type="spellStart"/>
-            <w:r>
-              <w:rPr>
-                <w:rFonts w:ascii="Calibri" w:eastAsia="Times New Roman" w:hAnsi="Calibri" w:cs="Calibri"/>
-                <w:color w:val="000000"/>
-                <w:lang w:eastAsia="es-AR"/>
-              </w:rPr>
-              <w:t>Termicas</w:t>
-            </w:r>
-            <w:proofErr w:type="spellEnd"/>
+            <w:r>
+              <w:rPr>
+                <w:rFonts w:ascii="Calibri" w:eastAsia="Times New Roman" w:hAnsi="Calibri" w:cs="Calibri"/>
+                <w:color w:val="000000"/>
+                <w:lang w:eastAsia="es-AR"/>
+              </w:rPr>
+              <w:t>Térmicas</w:t>
+            </w:r>
           </w:p>
         </w:tc>
         <w:tc>
@@ -16872,7 +16727,6 @@
                 <w:lang w:eastAsia="es-AR"/>
               </w:rPr>
             </w:pPr>
-            <w:proofErr w:type="spellStart"/>
             <w:r>
               <w:rPr>
                 <w:rFonts w:ascii="Calibri" w:eastAsia="Times New Roman" w:hAnsi="Calibri" w:cs="Calibri"/>
@@ -16881,7 +16735,6 @@
               </w:rPr>
               <w:t>Switch</w:t>
             </w:r>
-            <w:proofErr w:type="spellEnd"/>
           </w:p>
         </w:tc>
         <w:tc>
@@ -17779,16 +17632,14 @@
                 <w:lang w:eastAsia="es-AR"/>
               </w:rPr>
             </w:pPr>
-            <w:proofErr w:type="spellStart"/>
-            <w:r>
-              <w:rPr>
-                <w:rFonts w:ascii="Calibri" w:eastAsia="Times New Roman" w:hAnsi="Calibri" w:cs="Calibri"/>
-                <w:color w:val="000000"/>
-                <w:lang w:eastAsia="es-AR"/>
-              </w:rPr>
-              <w:t>Termicas</w:t>
-            </w:r>
-            <w:proofErr w:type="spellEnd"/>
+            <w:r>
+              <w:rPr>
+                <w:rFonts w:ascii="Calibri" w:eastAsia="Times New Roman" w:hAnsi="Calibri" w:cs="Calibri"/>
+                <w:color w:val="000000"/>
+                <w:lang w:eastAsia="es-AR"/>
+              </w:rPr>
+              <w:t>Térmicas</w:t>
+            </w:r>
           </w:p>
         </w:tc>
         <w:tc>
@@ -18550,16 +18401,14 @@
                 <w:lang w:eastAsia="es-AR"/>
               </w:rPr>
             </w:pPr>
-            <w:proofErr w:type="spellStart"/>
-            <w:r>
-              <w:rPr>
-                <w:rFonts w:ascii="Calibri" w:eastAsia="Times New Roman" w:hAnsi="Calibri" w:cs="Calibri"/>
-                <w:color w:val="000000"/>
-                <w:lang w:eastAsia="es-AR"/>
-              </w:rPr>
-              <w:t>Produccion</w:t>
-            </w:r>
-            <w:proofErr w:type="spellEnd"/>
+            <w:r>
+              <w:rPr>
+                <w:rFonts w:ascii="Calibri" w:eastAsia="Times New Roman" w:hAnsi="Calibri" w:cs="Calibri"/>
+                <w:color w:val="000000"/>
+                <w:lang w:eastAsia="es-AR"/>
+              </w:rPr>
+              <w:t>Producción</w:t>
+            </w:r>
             <w:r>
               <w:rPr>
                 <w:rFonts w:ascii="Calibri" w:eastAsia="Times New Roman" w:hAnsi="Calibri" w:cs="Calibri"/>
@@ -19564,34 +19413,14 @@
                 <w:lang w:eastAsia="es-AR"/>
               </w:rPr>
             </w:pPr>
-            <w:proofErr w:type="spellStart"/>
-            <w:r>
-              <w:rPr>
-                <w:rFonts w:ascii="Calibri" w:eastAsia="Times New Roman" w:hAnsi="Calibri" w:cs="Calibri"/>
-                <w:color w:val="000000"/>
-                <w:lang w:eastAsia="es-AR"/>
-              </w:rPr>
-              <w:t>Acces</w:t>
-            </w:r>
-            <w:proofErr w:type="spellEnd"/>
-            <w:r>
-              <w:rPr>
-                <w:rFonts w:ascii="Calibri" w:eastAsia="Times New Roman" w:hAnsi="Calibri" w:cs="Calibri"/>
-                <w:color w:val="000000"/>
-                <w:lang w:eastAsia="es-AR"/>
-              </w:rPr>
-              <w:t xml:space="preserve"> </w:t>
-            </w:r>
-            <w:proofErr w:type="spellStart"/>
-            <w:r>
-              <w:rPr>
-                <w:rFonts w:ascii="Calibri" w:eastAsia="Times New Roman" w:hAnsi="Calibri" w:cs="Calibri"/>
-                <w:color w:val="000000"/>
-                <w:lang w:eastAsia="es-AR"/>
-              </w:rPr>
-              <w:t>point</w:t>
-            </w:r>
-            <w:proofErr w:type="spellEnd"/>
+            <w:r>
+              <w:rPr>
+                <w:rFonts w:ascii="Calibri" w:eastAsia="Times New Roman" w:hAnsi="Calibri" w:cs="Calibri"/>
+                <w:color w:val="000000"/>
+                <w:lang w:eastAsia="es-AR"/>
+              </w:rPr>
+              <w:t>Acces point</w:t>
+            </w:r>
           </w:p>
         </w:tc>
         <w:tc>
@@ -19765,16 +19594,14 @@
                 <w:lang w:eastAsia="es-AR"/>
               </w:rPr>
             </w:pPr>
-            <w:proofErr w:type="spellStart"/>
-            <w:r>
-              <w:rPr>
-                <w:rFonts w:ascii="Calibri" w:eastAsia="Times New Roman" w:hAnsi="Calibri" w:cs="Calibri"/>
-                <w:color w:val="000000"/>
-                <w:lang w:eastAsia="es-AR"/>
-              </w:rPr>
-              <w:t>Termicas</w:t>
-            </w:r>
-            <w:proofErr w:type="spellEnd"/>
+            <w:r>
+              <w:rPr>
+                <w:rFonts w:ascii="Calibri" w:eastAsia="Times New Roman" w:hAnsi="Calibri" w:cs="Calibri"/>
+                <w:color w:val="000000"/>
+                <w:lang w:eastAsia="es-AR"/>
+              </w:rPr>
+              <w:t>Térmicas</w:t>
+            </w:r>
           </w:p>
         </w:tc>
         <w:tc>
@@ -21209,16 +21036,14 @@
                 <w:lang w:eastAsia="es-AR"/>
               </w:rPr>
             </w:pPr>
-            <w:proofErr w:type="spellStart"/>
-            <w:r>
-              <w:rPr>
-                <w:rFonts w:ascii="Calibri" w:eastAsia="Times New Roman" w:hAnsi="Calibri" w:cs="Calibri"/>
-                <w:color w:val="000000"/>
-                <w:lang w:eastAsia="es-AR"/>
-              </w:rPr>
-              <w:t>Termica</w:t>
-            </w:r>
-            <w:proofErr w:type="spellEnd"/>
+            <w:r>
+              <w:rPr>
+                <w:rFonts w:ascii="Calibri" w:eastAsia="Times New Roman" w:hAnsi="Calibri" w:cs="Calibri"/>
+                <w:color w:val="000000"/>
+                <w:lang w:eastAsia="es-AR"/>
+              </w:rPr>
+              <w:t>Disyuntor</w:t>
+            </w:r>
           </w:p>
         </w:tc>
         <w:tc>
@@ -21251,7 +21076,7 @@
                 <w:color w:val="000000"/>
                 <w:lang w:eastAsia="es-AR"/>
               </w:rPr>
-              <w:t>27</w:t>
+              <w:t>7</w:t>
             </w:r>
           </w:p>
         </w:tc>
@@ -21293,7 +21118,7 @@
                 <w:color w:val="000000"/>
                 <w:lang w:eastAsia="es-AR"/>
               </w:rPr>
-              <w:t xml:space="preserve">12,00 </w:t>
+              <w:t xml:space="preserve">60,00 </w:t>
             </w:r>
           </w:p>
         </w:tc>
@@ -21335,7 +21160,7 @@
                 <w:color w:val="000000"/>
                 <w:lang w:eastAsia="es-AR"/>
               </w:rPr>
-              <w:t xml:space="preserve">324,00 </w:t>
+              <w:t xml:space="preserve">420,00 </w:t>
             </w:r>
           </w:p>
         </w:tc>
@@ -21398,7 +21223,7 @@
                 <w:color w:val="000000"/>
                 <w:lang w:eastAsia="es-AR"/>
               </w:rPr>
-              <w:t>Disyuntor</w:t>
+              <w:t>Roseta</w:t>
             </w:r>
           </w:p>
         </w:tc>
@@ -21432,7 +21257,7 @@
                 <w:color w:val="000000"/>
                 <w:lang w:eastAsia="es-AR"/>
               </w:rPr>
-              <w:t>7</w:t>
+              <w:t>88</w:t>
             </w:r>
           </w:p>
         </w:tc>
@@ -21474,7 +21299,7 @@
                 <w:color w:val="000000"/>
                 <w:lang w:eastAsia="es-AR"/>
               </w:rPr>
-              <w:t xml:space="preserve">60,00 </w:t>
+              <w:t xml:space="preserve">30,00 </w:t>
             </w:r>
           </w:p>
         </w:tc>
@@ -21516,7 +21341,7 @@
                 <w:color w:val="000000"/>
                 <w:lang w:eastAsia="es-AR"/>
               </w:rPr>
-              <w:t xml:space="preserve">420,00 </w:t>
+              <w:t xml:space="preserve">2.640,00 </w:t>
             </w:r>
           </w:p>
         </w:tc>
@@ -21529,368 +21354,6 @@
           <w:tcPr>
             <w:tcW w:w="1420" w:type="dxa"/>
             <w:tcBorders>
-              <w:top w:val="nil"/>
-              <w:left w:val="nil"/>
-              <w:bottom w:val="nil"/>
-              <w:right w:val="nil"/>
-            </w:tcBorders>
-            <w:shd w:val="clear" w:color="auto" w:fill="auto"/>
-            <w:noWrap/>
-            <w:vAlign w:val="bottom"/>
-            <w:hideMark/>
-          </w:tcPr>
-          <w:p>
-            <w:pPr>
-              <w:spacing w:after="0" w:line="240" w:lineRule="auto"/>
-              <w:rPr>
-                <w:rFonts w:ascii="Calibri" w:eastAsia="Times New Roman" w:hAnsi="Calibri" w:cs="Calibri"/>
-                <w:color w:val="000000"/>
-                <w:lang w:eastAsia="es-AR"/>
-              </w:rPr>
-            </w:pPr>
-          </w:p>
-        </w:tc>
-        <w:tc>
-          <w:tcPr>
-            <w:tcW w:w="1997" w:type="dxa"/>
-            <w:tcBorders>
-              <w:top w:val="nil"/>
-              <w:left w:val="single" w:sz="4" w:space="0" w:color="auto"/>
-              <w:bottom w:val="single" w:sz="4" w:space="0" w:color="auto"/>
-              <w:right w:val="single" w:sz="4" w:space="0" w:color="auto"/>
-            </w:tcBorders>
-            <w:shd w:val="clear" w:color="auto" w:fill="auto"/>
-            <w:noWrap/>
-            <w:vAlign w:val="bottom"/>
-            <w:hideMark/>
-          </w:tcPr>
-          <w:p>
-            <w:pPr>
-              <w:spacing w:after="0" w:line="240" w:lineRule="auto"/>
-              <w:rPr>
-                <w:rFonts w:ascii="Calibri" w:eastAsia="Times New Roman" w:hAnsi="Calibri" w:cs="Calibri"/>
-                <w:color w:val="000000"/>
-                <w:lang w:eastAsia="es-AR"/>
-              </w:rPr>
-            </w:pPr>
-            <w:r>
-              <w:rPr>
-                <w:rFonts w:ascii="Calibri" w:eastAsia="Times New Roman" w:hAnsi="Calibri" w:cs="Calibri"/>
-                <w:color w:val="000000"/>
-                <w:lang w:eastAsia="es-AR"/>
-              </w:rPr>
-              <w:t>Roseta</w:t>
-            </w:r>
-          </w:p>
-        </w:tc>
-        <w:tc>
-          <w:tcPr>
-            <w:tcW w:w="1049" w:type="dxa"/>
-            <w:tcBorders>
-              <w:top w:val="nil"/>
-              <w:left w:val="nil"/>
-              <w:bottom w:val="single" w:sz="4" w:space="0" w:color="auto"/>
-              <w:right w:val="single" w:sz="4" w:space="0" w:color="auto"/>
-            </w:tcBorders>
-            <w:shd w:val="clear" w:color="auto" w:fill="auto"/>
-            <w:noWrap/>
-            <w:vAlign w:val="bottom"/>
-            <w:hideMark/>
-          </w:tcPr>
-          <w:p>
-            <w:pPr>
-              <w:spacing w:after="0" w:line="240" w:lineRule="auto"/>
-              <w:jc w:val="center"/>
-              <w:rPr>
-                <w:rFonts w:ascii="Calibri" w:eastAsia="Times New Roman" w:hAnsi="Calibri" w:cs="Calibri"/>
-                <w:color w:val="000000"/>
-                <w:lang w:eastAsia="es-AR"/>
-              </w:rPr>
-            </w:pPr>
-            <w:r>
-              <w:rPr>
-                <w:rFonts w:ascii="Calibri" w:eastAsia="Times New Roman" w:hAnsi="Calibri" w:cs="Calibri"/>
-                <w:color w:val="000000"/>
-                <w:lang w:eastAsia="es-AR"/>
-              </w:rPr>
-              <w:t>88</w:t>
-            </w:r>
-          </w:p>
-        </w:tc>
-        <w:tc>
-          <w:tcPr>
-            <w:tcW w:w="1600" w:type="dxa"/>
-            <w:tcBorders>
-              <w:top w:val="nil"/>
-              <w:left w:val="nil"/>
-              <w:bottom w:val="single" w:sz="4" w:space="0" w:color="auto"/>
-              <w:right w:val="single" w:sz="4" w:space="0" w:color="auto"/>
-            </w:tcBorders>
-            <w:shd w:val="clear" w:color="auto" w:fill="auto"/>
-            <w:noWrap/>
-            <w:vAlign w:val="bottom"/>
-            <w:hideMark/>
-          </w:tcPr>
-          <w:p>
-            <w:pPr>
-              <w:spacing w:after="0" w:line="240" w:lineRule="auto"/>
-              <w:jc w:val="right"/>
-              <w:rPr>
-                <w:rFonts w:ascii="Calibri" w:eastAsia="Times New Roman" w:hAnsi="Calibri" w:cs="Calibri"/>
-                <w:color w:val="000000"/>
-                <w:lang w:eastAsia="es-AR"/>
-              </w:rPr>
-            </w:pPr>
-            <w:r>
-              <w:rPr>
-                <w:rFonts w:ascii="Calibri" w:eastAsia="Times New Roman" w:hAnsi="Calibri" w:cs="Calibri"/>
-                <w:color w:val="000000"/>
-                <w:lang w:eastAsia="es-AR"/>
-              </w:rPr>
-              <w:t xml:space="preserve">$ </w:t>
-            </w:r>
-            <w:r>
-              <w:rPr>
-                <w:rFonts w:ascii="Calibri" w:eastAsia="Times New Roman" w:hAnsi="Calibri" w:cs="Calibri"/>
-                <w:color w:val="000000"/>
-                <w:lang w:eastAsia="es-AR"/>
-              </w:rPr>
-              <w:t xml:space="preserve">30,00 </w:t>
-            </w:r>
-          </w:p>
-        </w:tc>
-        <w:tc>
-          <w:tcPr>
-            <w:tcW w:w="1746" w:type="dxa"/>
-            <w:tcBorders>
-              <w:top w:val="nil"/>
-              <w:left w:val="nil"/>
-              <w:bottom w:val="single" w:sz="4" w:space="0" w:color="auto"/>
-              <w:right w:val="single" w:sz="4" w:space="0" w:color="auto"/>
-            </w:tcBorders>
-            <w:shd w:val="clear" w:color="auto" w:fill="auto"/>
-            <w:noWrap/>
-            <w:vAlign w:val="bottom"/>
-            <w:hideMark/>
-          </w:tcPr>
-          <w:p>
-            <w:pPr>
-              <w:spacing w:after="0" w:line="240" w:lineRule="auto"/>
-              <w:jc w:val="right"/>
-              <w:rPr>
-                <w:rFonts w:ascii="Calibri" w:eastAsia="Times New Roman" w:hAnsi="Calibri" w:cs="Calibri"/>
-                <w:color w:val="000000"/>
-                <w:lang w:eastAsia="es-AR"/>
-              </w:rPr>
-            </w:pPr>
-            <w:r>
-              <w:rPr>
-                <w:rFonts w:ascii="Calibri" w:eastAsia="Times New Roman" w:hAnsi="Calibri" w:cs="Calibri"/>
-                <w:color w:val="000000"/>
-                <w:lang w:eastAsia="es-AR"/>
-              </w:rPr>
-              <w:t xml:space="preserve">$ </w:t>
-            </w:r>
-            <w:r>
-              <w:rPr>
-                <w:rFonts w:ascii="Calibri" w:eastAsia="Times New Roman" w:hAnsi="Calibri" w:cs="Calibri"/>
-                <w:color w:val="000000"/>
-                <w:lang w:eastAsia="es-AR"/>
-              </w:rPr>
-              <w:t xml:space="preserve">2.640,00 </w:t>
-            </w:r>
-          </w:p>
-        </w:tc>
-      </w:tr>
-      <w:tr>
-        <w:trPr>
-          <w:trHeight w:val="300"/>
-        </w:trPr>
-        <w:tc>
-          <w:tcPr>
-            <w:tcW w:w="1420" w:type="dxa"/>
-            <w:tcBorders>
-              <w:top w:val="nil"/>
-              <w:left w:val="nil"/>
-              <w:bottom w:val="nil"/>
-              <w:right w:val="nil"/>
-            </w:tcBorders>
-            <w:shd w:val="clear" w:color="auto" w:fill="auto"/>
-            <w:noWrap/>
-            <w:vAlign w:val="bottom"/>
-            <w:hideMark/>
-          </w:tcPr>
-          <w:p>
-            <w:pPr>
-              <w:spacing w:after="0" w:line="240" w:lineRule="auto"/>
-              <w:rPr>
-                <w:rFonts w:ascii="Calibri" w:eastAsia="Times New Roman" w:hAnsi="Calibri" w:cs="Calibri"/>
-                <w:color w:val="000000"/>
-                <w:lang w:eastAsia="es-AR"/>
-              </w:rPr>
-            </w:pPr>
-          </w:p>
-        </w:tc>
-        <w:tc>
-          <w:tcPr>
-            <w:tcW w:w="1997" w:type="dxa"/>
-            <w:tcBorders>
-              <w:top w:val="nil"/>
-              <w:left w:val="single" w:sz="4" w:space="0" w:color="auto"/>
-              <w:bottom w:val="nil"/>
-              <w:right w:val="single" w:sz="4" w:space="0" w:color="auto"/>
-            </w:tcBorders>
-            <w:shd w:val="clear" w:color="auto" w:fill="auto"/>
-            <w:noWrap/>
-            <w:vAlign w:val="bottom"/>
-            <w:hideMark/>
-          </w:tcPr>
-          <w:p>
-            <w:pPr>
-              <w:spacing w:after="0" w:line="240" w:lineRule="auto"/>
-              <w:rPr>
-                <w:rFonts w:ascii="Calibri" w:eastAsia="Times New Roman" w:hAnsi="Calibri" w:cs="Calibri"/>
-                <w:color w:val="000000"/>
-                <w:lang w:eastAsia="es-AR"/>
-              </w:rPr>
-            </w:pPr>
-            <w:r>
-              <w:rPr>
-                <w:rFonts w:ascii="Calibri" w:eastAsia="Times New Roman" w:hAnsi="Calibri" w:cs="Calibri"/>
-                <w:color w:val="000000"/>
-                <w:lang w:eastAsia="es-AR"/>
-              </w:rPr>
-              <w:t>Cable entrada corriente 8,25mm</w:t>
-            </w:r>
-          </w:p>
-        </w:tc>
-        <w:tc>
-          <w:tcPr>
-            <w:tcW w:w="1049" w:type="dxa"/>
-            <w:tcBorders>
-              <w:top w:val="nil"/>
-              <w:left w:val="nil"/>
-              <w:bottom w:val="nil"/>
-              <w:right w:val="single" w:sz="4" w:space="0" w:color="auto"/>
-            </w:tcBorders>
-            <w:shd w:val="clear" w:color="auto" w:fill="auto"/>
-            <w:noWrap/>
-            <w:vAlign w:val="bottom"/>
-            <w:hideMark/>
-          </w:tcPr>
-          <w:p>
-            <w:pPr>
-              <w:spacing w:after="0" w:line="240" w:lineRule="auto"/>
-              <w:jc w:val="center"/>
-              <w:rPr>
-                <w:rFonts w:ascii="Calibri" w:eastAsia="Times New Roman" w:hAnsi="Calibri" w:cs="Calibri"/>
-                <w:color w:val="000000"/>
-                <w:lang w:eastAsia="es-AR"/>
-              </w:rPr>
-            </w:pPr>
-            <w:r>
-              <w:rPr>
-                <w:rFonts w:ascii="Calibri" w:eastAsia="Times New Roman" w:hAnsi="Calibri" w:cs="Calibri"/>
-                <w:color w:val="000000"/>
-                <w:lang w:eastAsia="es-AR"/>
-              </w:rPr>
-              <w:t>20</w:t>
-            </w:r>
-          </w:p>
-        </w:tc>
-        <w:tc>
-          <w:tcPr>
-            <w:tcW w:w="1600" w:type="dxa"/>
-            <w:tcBorders>
-              <w:top w:val="nil"/>
-              <w:left w:val="nil"/>
-              <w:bottom w:val="nil"/>
-              <w:right w:val="single" w:sz="4" w:space="0" w:color="auto"/>
-            </w:tcBorders>
-            <w:shd w:val="clear" w:color="auto" w:fill="auto"/>
-            <w:noWrap/>
-            <w:vAlign w:val="bottom"/>
-            <w:hideMark/>
-          </w:tcPr>
-          <w:p>
-            <w:pPr>
-              <w:spacing w:after="0" w:line="240" w:lineRule="auto"/>
-              <w:jc w:val="right"/>
-              <w:rPr>
-                <w:rFonts w:ascii="Calibri" w:eastAsia="Times New Roman" w:hAnsi="Calibri" w:cs="Calibri"/>
-                <w:color w:val="000000"/>
-                <w:lang w:eastAsia="es-AR"/>
-              </w:rPr>
-            </w:pPr>
-            <w:r>
-              <w:rPr>
-                <w:rFonts w:ascii="Calibri" w:eastAsia="Times New Roman" w:hAnsi="Calibri" w:cs="Calibri"/>
-                <w:color w:val="000000"/>
-                <w:lang w:eastAsia="es-AR"/>
-              </w:rPr>
-              <w:t xml:space="preserve">$ </w:t>
-            </w:r>
-            <w:r>
-              <w:rPr>
-                <w:rFonts w:ascii="Calibri" w:eastAsia="Times New Roman" w:hAnsi="Calibri" w:cs="Calibri"/>
-                <w:color w:val="000000"/>
-                <w:lang w:eastAsia="es-AR"/>
-              </w:rPr>
-              <w:t xml:space="preserve">6,50 </w:t>
-            </w:r>
-          </w:p>
-        </w:tc>
-        <w:tc>
-          <w:tcPr>
-            <w:tcW w:w="1746" w:type="dxa"/>
-            <w:tcBorders>
-              <w:top w:val="nil"/>
-              <w:left w:val="nil"/>
-              <w:bottom w:val="nil"/>
-              <w:right w:val="single" w:sz="4" w:space="0" w:color="auto"/>
-            </w:tcBorders>
-            <w:shd w:val="clear" w:color="auto" w:fill="auto"/>
-            <w:noWrap/>
-            <w:vAlign w:val="bottom"/>
-            <w:hideMark/>
-          </w:tcPr>
-          <w:p>
-            <w:pPr>
-              <w:spacing w:after="0" w:line="240" w:lineRule="auto"/>
-              <w:jc w:val="right"/>
-              <w:rPr>
-                <w:rFonts w:ascii="Calibri" w:eastAsia="Times New Roman" w:hAnsi="Calibri" w:cs="Calibri"/>
-                <w:color w:val="000000"/>
-                <w:lang w:eastAsia="es-AR"/>
-              </w:rPr>
-            </w:pPr>
-            <w:r>
-              <w:rPr>
-                <w:rFonts w:ascii="Calibri" w:eastAsia="Times New Roman" w:hAnsi="Calibri" w:cs="Calibri"/>
-                <w:color w:val="000000"/>
-                <w:lang w:eastAsia="es-AR"/>
-              </w:rPr>
-              <w:t xml:space="preserve">$ </w:t>
-            </w:r>
-            <w:r>
-              <w:rPr>
-                <w:rFonts w:ascii="Calibri" w:eastAsia="Times New Roman" w:hAnsi="Calibri" w:cs="Calibri"/>
-                <w:color w:val="000000"/>
-                <w:lang w:eastAsia="es-AR"/>
-              </w:rPr>
-              <w:t xml:space="preserve">130,00 </w:t>
-            </w:r>
-          </w:p>
-        </w:tc>
-      </w:tr>
-      <w:tr>
-        <w:trPr>
-          <w:trHeight w:val="300"/>
-        </w:trPr>
-        <w:tc>
-          <w:tcPr>
-            <w:tcW w:w="1420" w:type="dxa"/>
-            <w:tcBorders>
               <w:top w:val="single" w:sz="4" w:space="0" w:color="auto"/>
               <w:left w:val="single" w:sz="4" w:space="0" w:color="auto"/>
               <w:bottom w:val="single" w:sz="4" w:space="0" w:color="auto"/>
@@ -22058,7 +21521,33 @@
                 <w:color w:val="000000"/>
                 <w:lang w:eastAsia="es-AR"/>
               </w:rPr>
-              <w:t>46.214,00</w:t>
+              <w:t>25.7</w:t>
+            </w:r>
+            <w:r>
+              <w:rPr>
+                <w:rFonts w:ascii="Calibri" w:eastAsia="Times New Roman" w:hAnsi="Calibri" w:cs="Calibri"/>
+                <w:color w:val="000000"/>
+                <w:lang w:eastAsia="es-AR"/>
+              </w:rPr>
+              <w:t>6</w:t>
+            </w:r>
+            <w:bookmarkStart w:id="0" w:name="_GoBack"/>
+            <w:bookmarkEnd w:id="0"/>
+            <w:r>
+              <w:rPr>
+                <w:rFonts w:ascii="Calibri" w:eastAsia="Times New Roman" w:hAnsi="Calibri" w:cs="Calibri"/>
+                <w:color w:val="000000"/>
+                <w:lang w:eastAsia="es-AR"/>
+              </w:rPr>
+              <w:t>0</w:t>
+            </w:r>
+            <w:r>
+              <w:rPr>
+                <w:rFonts w:ascii="Calibri" w:eastAsia="Times New Roman" w:hAnsi="Calibri" w:cs="Calibri"/>
+                <w:color w:val="000000"/>
+                <w:lang w:eastAsia="es-AR"/>
+              </w:rPr>
+              <w:t>,00</w:t>
             </w:r>
           </w:p>
         </w:tc>
@@ -22093,9 +21582,10 @@
         <w:tblLook w:val="04A0" w:firstRow="1" w:lastRow="0" w:firstColumn="1" w:lastColumn="0" w:noHBand="0" w:noVBand="1"/>
       </w:tblPr>
       <w:tblGrid>
-        <w:gridCol w:w="3358"/>
-        <w:gridCol w:w="1764"/>
-        <w:gridCol w:w="2690"/>
+        <w:gridCol w:w="3134"/>
+        <w:gridCol w:w="1559"/>
+        <w:gridCol w:w="1559"/>
+        <w:gridCol w:w="1560"/>
       </w:tblGrid>
       <w:tr>
         <w:trPr>
@@ -22103,7 +21593,7 @@
         </w:trPr>
         <w:tc>
           <w:tcPr>
-            <w:tcW w:w="3358" w:type="dxa"/>
+            <w:tcW w:w="3134" w:type="dxa"/>
             <w:shd w:val="clear" w:color="000000" w:fill="DAEEF3"/>
             <w:noWrap/>
             <w:vAlign w:val="bottom"/>
@@ -22130,7 +21620,7 @@
         </w:tc>
         <w:tc>
           <w:tcPr>
-            <w:tcW w:w="1764" w:type="dxa"/>
+            <w:tcW w:w="1559" w:type="dxa"/>
             <w:shd w:val="clear" w:color="000000" w:fill="DAEEF3"/>
             <w:noWrap/>
             <w:vAlign w:val="bottom"/>
@@ -22152,13 +21642,13 @@
                 <w:color w:val="000000"/>
                 <w:lang w:eastAsia="es-AR"/>
               </w:rPr>
-              <w:t>Grueso</w:t>
-            </w:r>
-          </w:p>
-        </w:tc>
-        <w:tc>
-          <w:tcPr>
-            <w:tcW w:w="2690" w:type="dxa"/>
+              <w:t>10 mm</w:t>
+            </w:r>
+          </w:p>
+        </w:tc>
+        <w:tc>
+          <w:tcPr>
+            <w:tcW w:w="1559" w:type="dxa"/>
             <w:shd w:val="clear" w:color="000000" w:fill="DAEEF3"/>
             <w:noWrap/>
             <w:vAlign w:val="bottom"/>
@@ -22180,15 +21670,32 @@
                 <w:color w:val="000000"/>
                 <w:lang w:eastAsia="es-AR"/>
               </w:rPr>
-              <w:t>Fino</w:t>
-            </w:r>
-            <w:r>
-              <w:rPr>
-                <w:rFonts w:ascii="Calibri" w:eastAsia="Times New Roman" w:hAnsi="Calibri" w:cs="Calibri"/>
-                <w:color w:val="000000"/>
-                <w:lang w:eastAsia="es-AR"/>
-              </w:rPr>
-              <w:t xml:space="preserve"> </w:t>
+              <w:t>4 mm</w:t>
+            </w:r>
+          </w:p>
+        </w:tc>
+        <w:tc>
+          <w:tcPr>
+            <w:tcW w:w="1560" w:type="dxa"/>
+            <w:shd w:val="clear" w:color="000000" w:fill="DAEEF3"/>
+          </w:tcPr>
+          <w:p>
+            <w:pPr>
+              <w:spacing w:after="0" w:line="240" w:lineRule="auto"/>
+              <w:jc w:val="center"/>
+              <w:rPr>
+                <w:rFonts w:ascii="Calibri" w:eastAsia="Times New Roman" w:hAnsi="Calibri" w:cs="Calibri"/>
+                <w:color w:val="000000"/>
+                <w:lang w:eastAsia="es-AR"/>
+              </w:rPr>
+            </w:pPr>
+            <w:r>
+              <w:rPr>
+                <w:rFonts w:ascii="Calibri" w:eastAsia="Times New Roman" w:hAnsi="Calibri" w:cs="Calibri"/>
+                <w:color w:val="000000"/>
+                <w:lang w:eastAsia="es-AR"/>
+              </w:rPr>
+              <w:t>1,5 mm</w:t>
             </w:r>
           </w:p>
         </w:tc>
@@ -22199,7 +21706,7 @@
         </w:trPr>
         <w:tc>
           <w:tcPr>
-            <w:tcW w:w="3358" w:type="dxa"/>
+            <w:tcW w:w="3134" w:type="dxa"/>
             <w:shd w:val="clear" w:color="auto" w:fill="auto"/>
             <w:noWrap/>
             <w:vAlign w:val="bottom"/>
@@ -22225,7 +21732,7 @@
         </w:tc>
         <w:tc>
           <w:tcPr>
-            <w:tcW w:w="1764" w:type="dxa"/>
+            <w:tcW w:w="1559" w:type="dxa"/>
             <w:shd w:val="clear" w:color="auto" w:fill="auto"/>
             <w:noWrap/>
             <w:vAlign w:val="bottom"/>
@@ -22240,19 +21747,11 @@
                 <w:lang w:eastAsia="es-AR"/>
               </w:rPr>
             </w:pPr>
-            <w:r>
-              <w:rPr>
-                <w:rFonts w:ascii="Calibri" w:eastAsia="Times New Roman" w:hAnsi="Calibri" w:cs="Calibri"/>
-                <w:color w:val="000000"/>
-                <w:lang w:eastAsia="es-AR"/>
-              </w:rPr>
-              <w:t>4,5</w:t>
-            </w:r>
-          </w:p>
-        </w:tc>
-        <w:tc>
-          <w:tcPr>
-            <w:tcW w:w="2690" w:type="dxa"/>
+          </w:p>
+        </w:tc>
+        <w:tc>
+          <w:tcPr>
+            <w:tcW w:w="1559" w:type="dxa"/>
             <w:shd w:val="clear" w:color="auto" w:fill="auto"/>
             <w:noWrap/>
             <w:vAlign w:val="bottom"/>
@@ -22267,13 +21766,29 @@
                 <w:lang w:eastAsia="es-AR"/>
               </w:rPr>
             </w:pPr>
-            <w:r>
-              <w:rPr>
-                <w:rFonts w:ascii="Calibri" w:eastAsia="Times New Roman" w:hAnsi="Calibri" w:cs="Calibri"/>
-                <w:color w:val="000000"/>
-                <w:lang w:eastAsia="es-AR"/>
-              </w:rPr>
-              <w:t>56,4</w:t>
+          </w:p>
+        </w:tc>
+        <w:tc>
+          <w:tcPr>
+            <w:tcW w:w="1560" w:type="dxa"/>
+          </w:tcPr>
+          <w:p>
+            <w:pPr>
+              <w:spacing w:after="0" w:line="240" w:lineRule="auto"/>
+              <w:jc w:val="center"/>
+              <w:rPr>
+                <w:rFonts w:ascii="Calibri" w:eastAsia="Times New Roman" w:hAnsi="Calibri" w:cs="Calibri"/>
+                <w:color w:val="000000"/>
+                <w:lang w:eastAsia="es-AR"/>
+              </w:rPr>
+            </w:pPr>
+            <w:r>
+              <w:rPr>
+                <w:rFonts w:ascii="Calibri" w:eastAsia="Times New Roman" w:hAnsi="Calibri" w:cs="Calibri"/>
+                <w:color w:val="000000"/>
+                <w:lang w:eastAsia="es-AR"/>
+              </w:rPr>
+              <w:t>60,1</w:t>
             </w:r>
           </w:p>
         </w:tc>
@@ -22284,7 +21799,7 @@
         </w:trPr>
         <w:tc>
           <w:tcPr>
-            <w:tcW w:w="3358" w:type="dxa"/>
+            <w:tcW w:w="3134" w:type="dxa"/>
             <w:shd w:val="clear" w:color="auto" w:fill="auto"/>
             <w:noWrap/>
             <w:vAlign w:val="bottom"/>
@@ -22310,7 +21825,7 @@
         </w:tc>
         <w:tc>
           <w:tcPr>
-            <w:tcW w:w="1764" w:type="dxa"/>
+            <w:tcW w:w="1559" w:type="dxa"/>
             <w:shd w:val="clear" w:color="auto" w:fill="auto"/>
             <w:noWrap/>
             <w:vAlign w:val="bottom"/>
@@ -22325,19 +21840,11 @@
                 <w:lang w:eastAsia="es-AR"/>
               </w:rPr>
             </w:pPr>
-            <w:r>
-              <w:rPr>
-                <w:rFonts w:ascii="Calibri" w:eastAsia="Times New Roman" w:hAnsi="Calibri" w:cs="Calibri"/>
-                <w:color w:val="000000"/>
-                <w:lang w:eastAsia="es-AR"/>
-              </w:rPr>
-              <w:t>4,5</w:t>
-            </w:r>
-          </w:p>
-        </w:tc>
-        <w:tc>
-          <w:tcPr>
-            <w:tcW w:w="2690" w:type="dxa"/>
+          </w:p>
+        </w:tc>
+        <w:tc>
+          <w:tcPr>
+            <w:tcW w:w="1559" w:type="dxa"/>
             <w:shd w:val="clear" w:color="auto" w:fill="auto"/>
             <w:noWrap/>
             <w:vAlign w:val="bottom"/>
@@ -22352,13 +21859,29 @@
                 <w:lang w:eastAsia="es-AR"/>
               </w:rPr>
             </w:pPr>
-            <w:r>
-              <w:rPr>
-                <w:rFonts w:ascii="Calibri" w:eastAsia="Times New Roman" w:hAnsi="Calibri" w:cs="Calibri"/>
-                <w:color w:val="000000"/>
-                <w:lang w:eastAsia="es-AR"/>
-              </w:rPr>
-              <w:t>56,4</w:t>
+          </w:p>
+        </w:tc>
+        <w:tc>
+          <w:tcPr>
+            <w:tcW w:w="1560" w:type="dxa"/>
+          </w:tcPr>
+          <w:p>
+            <w:pPr>
+              <w:spacing w:after="0" w:line="240" w:lineRule="auto"/>
+              <w:jc w:val="center"/>
+              <w:rPr>
+                <w:rFonts w:ascii="Calibri" w:eastAsia="Times New Roman" w:hAnsi="Calibri" w:cs="Calibri"/>
+                <w:color w:val="000000"/>
+                <w:lang w:eastAsia="es-AR"/>
+              </w:rPr>
+            </w:pPr>
+            <w:r>
+              <w:rPr>
+                <w:rFonts w:ascii="Calibri" w:eastAsia="Times New Roman" w:hAnsi="Calibri" w:cs="Calibri"/>
+                <w:color w:val="000000"/>
+                <w:lang w:eastAsia="es-AR"/>
+              </w:rPr>
+              <w:t>62,5</w:t>
             </w:r>
           </w:p>
         </w:tc>
@@ -22369,7 +21892,7 @@
         </w:trPr>
         <w:tc>
           <w:tcPr>
-            <w:tcW w:w="3358" w:type="dxa"/>
+            <w:tcW w:w="3134" w:type="dxa"/>
             <w:shd w:val="clear" w:color="auto" w:fill="auto"/>
             <w:noWrap/>
             <w:vAlign w:val="bottom"/>
@@ -22395,7 +21918,7 @@
         </w:tc>
         <w:tc>
           <w:tcPr>
-            <w:tcW w:w="1764" w:type="dxa"/>
+            <w:tcW w:w="1559" w:type="dxa"/>
             <w:shd w:val="clear" w:color="auto" w:fill="auto"/>
             <w:noWrap/>
             <w:vAlign w:val="bottom"/>
@@ -22416,13 +21939,13 @@
                 <w:color w:val="000000"/>
                 <w:lang w:eastAsia="es-AR"/>
               </w:rPr>
-              <w:t>20</w:t>
-            </w:r>
-          </w:p>
-        </w:tc>
-        <w:tc>
-          <w:tcPr>
-            <w:tcW w:w="2690" w:type="dxa"/>
+              <w:t>22</w:t>
+            </w:r>
+          </w:p>
+        </w:tc>
+        <w:tc>
+          <w:tcPr>
+            <w:tcW w:w="1559" w:type="dxa"/>
             <w:shd w:val="clear" w:color="auto" w:fill="auto"/>
             <w:noWrap/>
             <w:vAlign w:val="bottom"/>
@@ -22437,13 +21960,29 @@
                 <w:lang w:eastAsia="es-AR"/>
               </w:rPr>
             </w:pPr>
-            <w:r>
-              <w:rPr>
-                <w:rFonts w:ascii="Calibri" w:eastAsia="Times New Roman" w:hAnsi="Calibri" w:cs="Calibri"/>
-                <w:color w:val="000000"/>
-                <w:lang w:eastAsia="es-AR"/>
-              </w:rPr>
-              <w:t>50,4</w:t>
+          </w:p>
+        </w:tc>
+        <w:tc>
+          <w:tcPr>
+            <w:tcW w:w="1560" w:type="dxa"/>
+          </w:tcPr>
+          <w:p>
+            <w:pPr>
+              <w:spacing w:after="0" w:line="240" w:lineRule="auto"/>
+              <w:jc w:val="center"/>
+              <w:rPr>
+                <w:rFonts w:ascii="Calibri" w:eastAsia="Times New Roman" w:hAnsi="Calibri" w:cs="Calibri"/>
+                <w:color w:val="000000"/>
+                <w:lang w:eastAsia="es-AR"/>
+              </w:rPr>
+            </w:pPr>
+            <w:r>
+              <w:rPr>
+                <w:rFonts w:ascii="Calibri" w:eastAsia="Times New Roman" w:hAnsi="Calibri" w:cs="Calibri"/>
+                <w:color w:val="000000"/>
+                <w:lang w:eastAsia="es-AR"/>
+              </w:rPr>
+              <w:t>62,4</w:t>
             </w:r>
           </w:p>
         </w:tc>
@@ -22454,7 +21993,7 @@
         </w:trPr>
         <w:tc>
           <w:tcPr>
-            <w:tcW w:w="3358" w:type="dxa"/>
+            <w:tcW w:w="3134" w:type="dxa"/>
             <w:shd w:val="clear" w:color="auto" w:fill="auto"/>
             <w:noWrap/>
             <w:vAlign w:val="bottom"/>
@@ -22480,7 +22019,7 @@
         </w:tc>
         <w:tc>
           <w:tcPr>
-            <w:tcW w:w="1764" w:type="dxa"/>
+            <w:tcW w:w="1559" w:type="dxa"/>
             <w:shd w:val="clear" w:color="auto" w:fill="auto"/>
             <w:noWrap/>
             <w:vAlign w:val="bottom"/>
@@ -22495,22 +22034,38 @@
                 <w:lang w:eastAsia="es-AR"/>
               </w:rPr>
             </w:pPr>
-            <w:r>
-              <w:rPr>
-                <w:rFonts w:ascii="Calibri" w:eastAsia="Times New Roman" w:hAnsi="Calibri" w:cs="Calibri"/>
-                <w:color w:val="000000"/>
-                <w:lang w:eastAsia="es-AR"/>
-              </w:rPr>
-              <w:t>4,5</w:t>
-            </w:r>
-          </w:p>
-        </w:tc>
-        <w:tc>
-          <w:tcPr>
-            <w:tcW w:w="2690" w:type="dxa"/>
-            <w:shd w:val="clear" w:color="auto" w:fill="auto"/>
-            <w:noWrap/>
-            <w:vAlign w:val="bottom"/>
+          </w:p>
+        </w:tc>
+        <w:tc>
+          <w:tcPr>
+            <w:tcW w:w="1559" w:type="dxa"/>
+            <w:shd w:val="clear" w:color="auto" w:fill="auto"/>
+            <w:noWrap/>
+            <w:vAlign w:val="bottom"/>
+          </w:tcPr>
+          <w:p>
+            <w:pPr>
+              <w:spacing w:after="0" w:line="240" w:lineRule="auto"/>
+              <w:jc w:val="center"/>
+              <w:rPr>
+                <w:rFonts w:ascii="Calibri" w:eastAsia="Times New Roman" w:hAnsi="Calibri" w:cs="Calibri"/>
+                <w:color w:val="000000"/>
+                <w:lang w:eastAsia="es-AR"/>
+              </w:rPr>
+            </w:pPr>
+            <w:r>
+              <w:rPr>
+                <w:rFonts w:ascii="Calibri" w:eastAsia="Times New Roman" w:hAnsi="Calibri" w:cs="Calibri"/>
+                <w:color w:val="000000"/>
+                <w:lang w:eastAsia="es-AR"/>
+              </w:rPr>
+              <w:t>4,73</w:t>
+            </w:r>
+          </w:p>
+        </w:tc>
+        <w:tc>
+          <w:tcPr>
+            <w:tcW w:w="1560" w:type="dxa"/>
           </w:tcPr>
           <w:p>
             <w:pPr>
@@ -22539,7 +22094,7 @@
         </w:trPr>
         <w:tc>
           <w:tcPr>
-            <w:tcW w:w="3358" w:type="dxa"/>
+            <w:tcW w:w="3134" w:type="dxa"/>
             <w:shd w:val="clear" w:color="auto" w:fill="auto"/>
             <w:noWrap/>
             <w:vAlign w:val="bottom"/>
@@ -22565,7 +22120,7 @@
         </w:tc>
         <w:tc>
           <w:tcPr>
-            <w:tcW w:w="1764" w:type="dxa"/>
+            <w:tcW w:w="1559" w:type="dxa"/>
             <w:shd w:val="clear" w:color="auto" w:fill="auto"/>
             <w:noWrap/>
             <w:vAlign w:val="bottom"/>
@@ -22580,22 +22135,38 @@
                 <w:lang w:eastAsia="es-AR"/>
               </w:rPr>
             </w:pPr>
-            <w:r>
-              <w:rPr>
-                <w:rFonts w:ascii="Calibri" w:eastAsia="Times New Roman" w:hAnsi="Calibri" w:cs="Calibri"/>
-                <w:color w:val="000000"/>
-                <w:lang w:eastAsia="es-AR"/>
-              </w:rPr>
-              <w:t>4,5</w:t>
-            </w:r>
-          </w:p>
-        </w:tc>
-        <w:tc>
-          <w:tcPr>
-            <w:tcW w:w="2690" w:type="dxa"/>
-            <w:shd w:val="clear" w:color="auto" w:fill="auto"/>
-            <w:noWrap/>
-            <w:vAlign w:val="bottom"/>
+          </w:p>
+        </w:tc>
+        <w:tc>
+          <w:tcPr>
+            <w:tcW w:w="1559" w:type="dxa"/>
+            <w:shd w:val="clear" w:color="auto" w:fill="auto"/>
+            <w:noWrap/>
+            <w:vAlign w:val="bottom"/>
+          </w:tcPr>
+          <w:p>
+            <w:pPr>
+              <w:spacing w:after="0" w:line="240" w:lineRule="auto"/>
+              <w:jc w:val="center"/>
+              <w:rPr>
+                <w:rFonts w:ascii="Calibri" w:eastAsia="Times New Roman" w:hAnsi="Calibri" w:cs="Calibri"/>
+                <w:color w:val="000000"/>
+                <w:lang w:eastAsia="es-AR"/>
+              </w:rPr>
+            </w:pPr>
+            <w:r>
+              <w:rPr>
+                <w:rFonts w:ascii="Calibri" w:eastAsia="Times New Roman" w:hAnsi="Calibri" w:cs="Calibri"/>
+                <w:color w:val="000000"/>
+                <w:lang w:eastAsia="es-AR"/>
+              </w:rPr>
+              <w:t>8,55</w:t>
+            </w:r>
+          </w:p>
+        </w:tc>
+        <w:tc>
+          <w:tcPr>
+            <w:tcW w:w="1560" w:type="dxa"/>
           </w:tcPr>
           <w:p>
             <w:pPr>
@@ -22624,7 +22195,7 @@
         </w:trPr>
         <w:tc>
           <w:tcPr>
-            <w:tcW w:w="3358" w:type="dxa"/>
+            <w:tcW w:w="3134" w:type="dxa"/>
             <w:shd w:val="clear" w:color="auto" w:fill="auto"/>
             <w:noWrap/>
             <w:vAlign w:val="bottom"/>
@@ -22650,7 +22221,7 @@
         </w:tc>
         <w:tc>
           <w:tcPr>
-            <w:tcW w:w="1764" w:type="dxa"/>
+            <w:tcW w:w="1559" w:type="dxa"/>
             <w:shd w:val="clear" w:color="auto" w:fill="auto"/>
             <w:noWrap/>
             <w:vAlign w:val="bottom"/>
@@ -22665,22 +22236,38 @@
                 <w:lang w:eastAsia="es-AR"/>
               </w:rPr>
             </w:pPr>
-            <w:r>
-              <w:rPr>
-                <w:rFonts w:ascii="Calibri" w:eastAsia="Times New Roman" w:hAnsi="Calibri" w:cs="Calibri"/>
-                <w:color w:val="000000"/>
-                <w:lang w:eastAsia="es-AR"/>
-              </w:rPr>
-              <w:t>4,5</w:t>
-            </w:r>
-          </w:p>
-        </w:tc>
-        <w:tc>
-          <w:tcPr>
-            <w:tcW w:w="2690" w:type="dxa"/>
-            <w:shd w:val="clear" w:color="auto" w:fill="auto"/>
-            <w:noWrap/>
-            <w:vAlign w:val="bottom"/>
+          </w:p>
+        </w:tc>
+        <w:tc>
+          <w:tcPr>
+            <w:tcW w:w="1559" w:type="dxa"/>
+            <w:shd w:val="clear" w:color="auto" w:fill="auto"/>
+            <w:noWrap/>
+            <w:vAlign w:val="bottom"/>
+          </w:tcPr>
+          <w:p>
+            <w:pPr>
+              <w:spacing w:after="0" w:line="240" w:lineRule="auto"/>
+              <w:jc w:val="center"/>
+              <w:rPr>
+                <w:rFonts w:ascii="Calibri" w:eastAsia="Times New Roman" w:hAnsi="Calibri" w:cs="Calibri"/>
+                <w:color w:val="000000"/>
+                <w:lang w:eastAsia="es-AR"/>
+              </w:rPr>
+            </w:pPr>
+            <w:r>
+              <w:rPr>
+                <w:rFonts w:ascii="Calibri" w:eastAsia="Times New Roman" w:hAnsi="Calibri" w:cs="Calibri"/>
+                <w:color w:val="000000"/>
+                <w:lang w:eastAsia="es-AR"/>
+              </w:rPr>
+              <w:t>12,05</w:t>
+            </w:r>
+          </w:p>
+        </w:tc>
+        <w:tc>
+          <w:tcPr>
+            <w:tcW w:w="1560" w:type="dxa"/>
           </w:tcPr>
           <w:p>
             <w:pPr>
@@ -22709,7 +22296,7 @@
         </w:trPr>
         <w:tc>
           <w:tcPr>
-            <w:tcW w:w="3358" w:type="dxa"/>
+            <w:tcW w:w="3134" w:type="dxa"/>
             <w:shd w:val="clear" w:color="auto" w:fill="auto"/>
             <w:noWrap/>
             <w:vAlign w:val="bottom"/>
@@ -22735,7 +22322,7 @@
         </w:tc>
         <w:tc>
           <w:tcPr>
-            <w:tcW w:w="1764" w:type="dxa"/>
+            <w:tcW w:w="1559" w:type="dxa"/>
             <w:shd w:val="clear" w:color="auto" w:fill="auto"/>
             <w:noWrap/>
             <w:vAlign w:val="bottom"/>
@@ -22750,22 +22337,38 @@
                 <w:lang w:eastAsia="es-AR"/>
               </w:rPr>
             </w:pPr>
-            <w:r>
-              <w:rPr>
-                <w:rFonts w:ascii="Calibri" w:eastAsia="Times New Roman" w:hAnsi="Calibri" w:cs="Calibri"/>
-                <w:color w:val="000000"/>
-                <w:lang w:eastAsia="es-AR"/>
-              </w:rPr>
-              <w:t>4,5</w:t>
-            </w:r>
-          </w:p>
-        </w:tc>
-        <w:tc>
-          <w:tcPr>
-            <w:tcW w:w="2690" w:type="dxa"/>
-            <w:shd w:val="clear" w:color="auto" w:fill="auto"/>
-            <w:noWrap/>
-            <w:vAlign w:val="bottom"/>
+          </w:p>
+        </w:tc>
+        <w:tc>
+          <w:tcPr>
+            <w:tcW w:w="1559" w:type="dxa"/>
+            <w:shd w:val="clear" w:color="auto" w:fill="auto"/>
+            <w:noWrap/>
+            <w:vAlign w:val="bottom"/>
+          </w:tcPr>
+          <w:p>
+            <w:pPr>
+              <w:spacing w:after="0" w:line="240" w:lineRule="auto"/>
+              <w:jc w:val="center"/>
+              <w:rPr>
+                <w:rFonts w:ascii="Calibri" w:eastAsia="Times New Roman" w:hAnsi="Calibri" w:cs="Calibri"/>
+                <w:color w:val="000000"/>
+                <w:lang w:eastAsia="es-AR"/>
+              </w:rPr>
+            </w:pPr>
+            <w:r>
+              <w:rPr>
+                <w:rFonts w:ascii="Calibri" w:eastAsia="Times New Roman" w:hAnsi="Calibri" w:cs="Calibri"/>
+                <w:color w:val="000000"/>
+                <w:lang w:eastAsia="es-AR"/>
+              </w:rPr>
+              <w:t>15,9</w:t>
+            </w:r>
+          </w:p>
+        </w:tc>
+        <w:tc>
+          <w:tcPr>
+            <w:tcW w:w="1560" w:type="dxa"/>
           </w:tcPr>
           <w:p>
             <w:pPr>
@@ -22794,7 +22397,7 @@
         </w:trPr>
         <w:tc>
           <w:tcPr>
-            <w:tcW w:w="3358" w:type="dxa"/>
+            <w:tcW w:w="3134" w:type="dxa"/>
             <w:shd w:val="clear" w:color="auto" w:fill="auto"/>
             <w:noWrap/>
             <w:vAlign w:val="bottom"/>
@@ -22820,7 +22423,7 @@
         </w:tc>
         <w:tc>
           <w:tcPr>
-            <w:tcW w:w="1764" w:type="dxa"/>
+            <w:tcW w:w="1559" w:type="dxa"/>
             <w:shd w:val="clear" w:color="auto" w:fill="auto"/>
             <w:noWrap/>
             <w:vAlign w:val="bottom"/>
@@ -22835,19 +22438,11 @@
                 <w:lang w:eastAsia="es-AR"/>
               </w:rPr>
             </w:pPr>
-            <w:r>
-              <w:rPr>
-                <w:rFonts w:ascii="Calibri" w:eastAsia="Times New Roman" w:hAnsi="Calibri" w:cs="Calibri"/>
-                <w:color w:val="000000"/>
-                <w:lang w:eastAsia="es-AR"/>
-              </w:rPr>
-              <w:t>4,5</w:t>
-            </w:r>
-          </w:p>
-        </w:tc>
-        <w:tc>
-          <w:tcPr>
-            <w:tcW w:w="2690" w:type="dxa"/>
+          </w:p>
+        </w:tc>
+        <w:tc>
+          <w:tcPr>
+            <w:tcW w:w="1559" w:type="dxa"/>
             <w:shd w:val="clear" w:color="auto" w:fill="auto"/>
             <w:noWrap/>
             <w:vAlign w:val="bottom"/>
@@ -22862,13 +22457,29 @@
                 <w:lang w:eastAsia="es-AR"/>
               </w:rPr>
             </w:pPr>
-            <w:r>
-              <w:rPr>
-                <w:rFonts w:ascii="Calibri" w:eastAsia="Times New Roman" w:hAnsi="Calibri" w:cs="Calibri"/>
-                <w:color w:val="000000"/>
-                <w:lang w:eastAsia="es-AR"/>
-              </w:rPr>
-              <w:t>81,6</w:t>
+          </w:p>
+        </w:tc>
+        <w:tc>
+          <w:tcPr>
+            <w:tcW w:w="1560" w:type="dxa"/>
+          </w:tcPr>
+          <w:p>
+            <w:pPr>
+              <w:spacing w:after="0" w:line="240" w:lineRule="auto"/>
+              <w:jc w:val="center"/>
+              <w:rPr>
+                <w:rFonts w:ascii="Calibri" w:eastAsia="Times New Roman" w:hAnsi="Calibri" w:cs="Calibri"/>
+                <w:color w:val="000000"/>
+                <w:lang w:eastAsia="es-AR"/>
+              </w:rPr>
+            </w:pPr>
+            <w:r>
+              <w:rPr>
+                <w:rFonts w:ascii="Calibri" w:eastAsia="Times New Roman" w:hAnsi="Calibri" w:cs="Calibri"/>
+                <w:color w:val="000000"/>
+                <w:lang w:eastAsia="es-AR"/>
+              </w:rPr>
+              <w:t>100,8</w:t>
             </w:r>
           </w:p>
         </w:tc>
@@ -22879,7 +22490,7 @@
         </w:trPr>
         <w:tc>
           <w:tcPr>
-            <w:tcW w:w="3358" w:type="dxa"/>
+            <w:tcW w:w="3134" w:type="dxa"/>
             <w:tcBorders>
               <w:bottom w:val="single" w:sz="4" w:space="0" w:color="auto"/>
             </w:tcBorders>
@@ -22908,7 +22519,7 @@
         </w:tc>
         <w:tc>
           <w:tcPr>
-            <w:tcW w:w="1764" w:type="dxa"/>
+            <w:tcW w:w="1559" w:type="dxa"/>
             <w:tcBorders>
               <w:bottom w:val="single" w:sz="4" w:space="0" w:color="auto"/>
             </w:tcBorders>
@@ -22926,19 +22537,11 @@
                 <w:lang w:eastAsia="es-AR"/>
               </w:rPr>
             </w:pPr>
-            <w:r>
-              <w:rPr>
-                <w:rFonts w:ascii="Calibri" w:eastAsia="Times New Roman" w:hAnsi="Calibri" w:cs="Calibri"/>
-                <w:color w:val="000000"/>
-                <w:lang w:eastAsia="es-AR"/>
-              </w:rPr>
-              <w:t>15</w:t>
-            </w:r>
-          </w:p>
-        </w:tc>
-        <w:tc>
-          <w:tcPr>
-            <w:tcW w:w="2690" w:type="dxa"/>
+          </w:p>
+        </w:tc>
+        <w:tc>
+          <w:tcPr>
+            <w:tcW w:w="1559" w:type="dxa"/>
             <w:tcBorders>
               <w:bottom w:val="single" w:sz="4" w:space="0" w:color="auto"/>
             </w:tcBorders>
@@ -22956,13 +22559,32 @@
                 <w:lang w:eastAsia="es-AR"/>
               </w:rPr>
             </w:pPr>
-            <w:r>
-              <w:rPr>
-                <w:rFonts w:ascii="Calibri" w:eastAsia="Times New Roman" w:hAnsi="Calibri" w:cs="Calibri"/>
-                <w:color w:val="000000"/>
-                <w:lang w:eastAsia="es-AR"/>
-              </w:rPr>
-              <w:t>44</w:t>
+          </w:p>
+        </w:tc>
+        <w:tc>
+          <w:tcPr>
+            <w:tcW w:w="1560" w:type="dxa"/>
+            <w:tcBorders>
+              <w:bottom w:val="single" w:sz="4" w:space="0" w:color="auto"/>
+            </w:tcBorders>
+          </w:tcPr>
+          <w:p>
+            <w:pPr>
+              <w:spacing w:after="0" w:line="240" w:lineRule="auto"/>
+              <w:jc w:val="center"/>
+              <w:rPr>
+                <w:rFonts w:ascii="Calibri" w:eastAsia="Times New Roman" w:hAnsi="Calibri" w:cs="Calibri"/>
+                <w:color w:val="000000"/>
+                <w:lang w:eastAsia="es-AR"/>
+              </w:rPr>
+            </w:pPr>
+            <w:r>
+              <w:rPr>
+                <w:rFonts w:ascii="Calibri" w:eastAsia="Times New Roman" w:hAnsi="Calibri" w:cs="Calibri"/>
+                <w:color w:val="000000"/>
+                <w:lang w:eastAsia="es-AR"/>
+              </w:rPr>
+              <w:t>59</w:t>
             </w:r>
           </w:p>
         </w:tc>
@@ -22973,7 +22595,7 @@
         </w:trPr>
         <w:tc>
           <w:tcPr>
-            <w:tcW w:w="3358" w:type="dxa"/>
+            <w:tcW w:w="3134" w:type="dxa"/>
             <w:shd w:val="clear" w:color="auto" w:fill="B6DDE8" w:themeFill="accent5" w:themeFillTint="66"/>
             <w:noWrap/>
             <w:vAlign w:val="bottom"/>
@@ -22993,13 +22615,13 @@
                 <w:color w:val="000000"/>
                 <w:lang w:eastAsia="es-AR"/>
               </w:rPr>
-              <w:t>Total</w:t>
-            </w:r>
-          </w:p>
-        </w:tc>
-        <w:tc>
-          <w:tcPr>
-            <w:tcW w:w="1764" w:type="dxa"/>
+              <w:t>Total (metros)</w:t>
+            </w:r>
+          </w:p>
+        </w:tc>
+        <w:tc>
+          <w:tcPr>
+            <w:tcW w:w="1559" w:type="dxa"/>
             <w:shd w:val="clear" w:color="auto" w:fill="B6DDE8" w:themeFill="accent5" w:themeFillTint="66"/>
             <w:noWrap/>
             <w:vAlign w:val="bottom"/>
@@ -23020,13 +22642,13 @@
                 <w:color w:val="000000"/>
                 <w:lang w:eastAsia="es-AR"/>
               </w:rPr>
-              <w:t>66,5</w:t>
-            </w:r>
-          </w:p>
-        </w:tc>
-        <w:tc>
-          <w:tcPr>
-            <w:tcW w:w="2690" w:type="dxa"/>
+              <w:t>22</w:t>
+            </w:r>
+          </w:p>
+        </w:tc>
+        <w:tc>
+          <w:tcPr>
+            <w:tcW w:w="1559" w:type="dxa"/>
             <w:shd w:val="clear" w:color="auto" w:fill="B6DDE8" w:themeFill="accent5" w:themeFillTint="66"/>
             <w:noWrap/>
             <w:vAlign w:val="bottom"/>
@@ -23047,7 +22669,32 @@
                 <w:color w:val="000000"/>
                 <w:lang w:eastAsia="es-AR"/>
               </w:rPr>
-              <w:t>1065,3</w:t>
+              <w:t>41,23</w:t>
+            </w:r>
+          </w:p>
+        </w:tc>
+        <w:tc>
+          <w:tcPr>
+            <w:tcW w:w="1560" w:type="dxa"/>
+            <w:shd w:val="clear" w:color="auto" w:fill="B6DDE8" w:themeFill="accent5" w:themeFillTint="66"/>
+          </w:tcPr>
+          <w:p>
+            <w:pPr>
+              <w:spacing w:after="0" w:line="240" w:lineRule="auto"/>
+              <w:jc w:val="center"/>
+              <w:rPr>
+                <w:rFonts w:ascii="Calibri" w:eastAsia="Times New Roman" w:hAnsi="Calibri" w:cs="Calibri"/>
+                <w:color w:val="000000"/>
+                <w:lang w:eastAsia="es-AR"/>
+              </w:rPr>
+            </w:pPr>
+            <w:r>
+              <w:rPr>
+                <w:rFonts w:ascii="Calibri" w:eastAsia="Times New Roman" w:hAnsi="Calibri" w:cs="Calibri"/>
+                <w:color w:val="000000"/>
+                <w:lang w:eastAsia="es-AR"/>
+              </w:rPr>
+              <w:t>1020,5</w:t>
             </w:r>
           </w:p>
         </w:tc>
@@ -23058,7 +22705,7 @@
         </w:trPr>
         <w:tc>
           <w:tcPr>
-            <w:tcW w:w="3358" w:type="dxa"/>
+            <w:tcW w:w="3134" w:type="dxa"/>
             <w:tcBorders>
               <w:bottom w:val="single" w:sz="4" w:space="0" w:color="auto"/>
             </w:tcBorders>
@@ -23087,54 +22734,89 @@
         </w:tc>
         <w:tc>
           <w:tcPr>
-            <w:tcW w:w="1764" w:type="dxa"/>
-            <w:tcBorders>
-              <w:bottom w:val="single" w:sz="4" w:space="0" w:color="auto"/>
-            </w:tcBorders>
-            <w:shd w:val="clear" w:color="auto" w:fill="auto"/>
-            <w:noWrap/>
-            <w:vAlign w:val="bottom"/>
-          </w:tcPr>
-          <w:p>
-            <w:pPr>
-              <w:spacing w:after="0" w:line="240" w:lineRule="auto"/>
-              <w:jc w:val="right"/>
-              <w:rPr>
-                <w:rFonts w:ascii="Calibri" w:eastAsia="Times New Roman" w:hAnsi="Calibri" w:cs="Calibri"/>
-                <w:color w:val="000000"/>
-                <w:lang w:eastAsia="es-AR"/>
-              </w:rPr>
-            </w:pPr>
-            <w:r>
-              <w:rPr>
-                <w:rFonts w:ascii="Calibri" w:eastAsia="Times New Roman" w:hAnsi="Calibri" w:cs="Calibri"/>
-                <w:color w:val="000000"/>
-                <w:lang w:eastAsia="es-AR"/>
-              </w:rPr>
-              <w:t>7,5</w:t>
-            </w:r>
-          </w:p>
-        </w:tc>
-        <w:tc>
-          <w:tcPr>
-            <w:tcW w:w="2690" w:type="dxa"/>
-            <w:tcBorders>
-              <w:bottom w:val="single" w:sz="4" w:space="0" w:color="auto"/>
-            </w:tcBorders>
-            <w:shd w:val="clear" w:color="auto" w:fill="auto"/>
-            <w:noWrap/>
-            <w:vAlign w:val="bottom"/>
-          </w:tcPr>
-          <w:p>
-            <w:pPr>
-              <w:spacing w:after="0" w:line="240" w:lineRule="auto"/>
-              <w:jc w:val="right"/>
-              <w:rPr>
-                <w:rFonts w:ascii="Calibri" w:eastAsia="Times New Roman" w:hAnsi="Calibri" w:cs="Calibri"/>
-                <w:color w:val="000000"/>
-                <w:lang w:eastAsia="es-AR"/>
-              </w:rPr>
-            </w:pPr>
+            <w:tcW w:w="1559" w:type="dxa"/>
+            <w:tcBorders>
+              <w:bottom w:val="single" w:sz="4" w:space="0" w:color="auto"/>
+            </w:tcBorders>
+            <w:shd w:val="clear" w:color="auto" w:fill="auto"/>
+            <w:noWrap/>
+            <w:vAlign w:val="bottom"/>
+          </w:tcPr>
+          <w:p>
+            <w:pPr>
+              <w:spacing w:after="0" w:line="240" w:lineRule="auto"/>
+              <w:jc w:val="center"/>
+              <w:rPr>
+                <w:rFonts w:ascii="Calibri" w:eastAsia="Times New Roman" w:hAnsi="Calibri" w:cs="Calibri"/>
+                <w:color w:val="000000"/>
+                <w:lang w:eastAsia="es-AR"/>
+              </w:rPr>
+            </w:pPr>
+            <w:r>
+              <w:rPr>
+                <w:rFonts w:ascii="Calibri" w:eastAsia="Times New Roman" w:hAnsi="Calibri" w:cs="Calibri"/>
+                <w:color w:val="000000"/>
+                <w:lang w:eastAsia="es-AR"/>
+              </w:rPr>
+              <w:t>1,5</w:t>
+            </w:r>
+          </w:p>
+        </w:tc>
+        <w:tc>
+          <w:tcPr>
+            <w:tcW w:w="1559" w:type="dxa"/>
+            <w:tcBorders>
+              <w:bottom w:val="single" w:sz="4" w:space="0" w:color="auto"/>
+            </w:tcBorders>
+            <w:shd w:val="clear" w:color="auto" w:fill="auto"/>
+            <w:noWrap/>
+            <w:vAlign w:val="bottom"/>
+          </w:tcPr>
+          <w:p>
+            <w:pPr>
+              <w:spacing w:after="0" w:line="240" w:lineRule="auto"/>
+              <w:jc w:val="center"/>
+              <w:rPr>
+                <w:rFonts w:ascii="Calibri" w:eastAsia="Times New Roman" w:hAnsi="Calibri" w:cs="Calibri"/>
+                <w:color w:val="000000"/>
+                <w:lang w:eastAsia="es-AR"/>
+              </w:rPr>
+            </w:pPr>
+            <w:r>
+              <w:rPr>
+                <w:rFonts w:ascii="Calibri" w:eastAsia="Times New Roman" w:hAnsi="Calibri" w:cs="Calibri"/>
+                <w:color w:val="000000"/>
+                <w:lang w:eastAsia="es-AR"/>
+              </w:rPr>
+              <w:t>1,4</w:t>
+            </w:r>
+          </w:p>
+        </w:tc>
+        <w:tc>
+          <w:tcPr>
+            <w:tcW w:w="1560" w:type="dxa"/>
+            <w:tcBorders>
+              <w:bottom w:val="single" w:sz="4" w:space="0" w:color="auto"/>
+            </w:tcBorders>
+          </w:tcPr>
+          <w:p>
+            <w:pPr>
+              <w:spacing w:after="0" w:line="240" w:lineRule="auto"/>
+              <w:jc w:val="center"/>
+              <w:rPr>
+                <w:rFonts w:ascii="Calibri" w:eastAsia="Times New Roman" w:hAnsi="Calibri" w:cs="Calibri"/>
+                <w:color w:val="000000"/>
+                <w:lang w:eastAsia="es-AR"/>
+              </w:rPr>
+            </w:pPr>
+            <w:r>
+              <w:rPr>
+                <w:rFonts w:ascii="Calibri" w:eastAsia="Times New Roman" w:hAnsi="Calibri" w:cs="Calibri"/>
+                <w:color w:val="000000"/>
+                <w:lang w:eastAsia="es-AR"/>
+              </w:rPr>
+              <w:t>0,55</w:t>
+            </w:r>
           </w:p>
         </w:tc>
       </w:tr>
@@ -23144,7 +22826,7 @@
         </w:trPr>
         <w:tc>
           <w:tcPr>
-            <w:tcW w:w="3358" w:type="dxa"/>
+            <w:tcW w:w="3134" w:type="dxa"/>
             <w:shd w:val="clear" w:color="auto" w:fill="B6DDE8" w:themeFill="accent5" w:themeFillTint="66"/>
             <w:noWrap/>
             <w:vAlign w:val="bottom"/>
@@ -23166,11 +22848,19 @@
               </w:rPr>
               <w:t>Costo</w:t>
             </w:r>
-          </w:p>
-        </w:tc>
-        <w:tc>
-          <w:tcPr>
-            <w:tcW w:w="1764" w:type="dxa"/>
+            <w:r>
+              <w:rPr>
+                <w:rFonts w:ascii="Calibri" w:eastAsia="Times New Roman" w:hAnsi="Calibri" w:cs="Calibri"/>
+                <w:color w:val="000000"/>
+                <w:lang w:eastAsia="es-AR"/>
+              </w:rPr>
+              <w:t xml:space="preserve"> ($)</w:t>
+            </w:r>
+          </w:p>
+        </w:tc>
+        <w:tc>
+          <w:tcPr>
+            <w:tcW w:w="1559" w:type="dxa"/>
             <w:shd w:val="clear" w:color="auto" w:fill="B6DDE8" w:themeFill="accent5" w:themeFillTint="66"/>
             <w:noWrap/>
             <w:vAlign w:val="bottom"/>
@@ -23178,26 +22868,26 @@
           <w:p>
             <w:pPr>
               <w:spacing w:after="0" w:line="240" w:lineRule="auto"/>
-              <w:jc w:val="right"/>
-              <w:rPr>
-                <w:rFonts w:ascii="Calibri" w:eastAsia="Times New Roman" w:hAnsi="Calibri" w:cs="Calibri"/>
-                <w:color w:val="000000"/>
-                <w:lang w:eastAsia="es-AR"/>
-              </w:rPr>
-            </w:pPr>
-            <w:r>
-              <w:rPr>
-                <w:rFonts w:ascii="Calibri" w:eastAsia="Times New Roman" w:hAnsi="Calibri" w:cs="Calibri"/>
-                <w:color w:val="000000"/>
-                <w:lang w:eastAsia="es-AR"/>
-              </w:rPr>
-              <w:t>$ 548,625</w:t>
-            </w:r>
-          </w:p>
-        </w:tc>
-        <w:tc>
-          <w:tcPr>
-            <w:tcW w:w="2690" w:type="dxa"/>
+              <w:jc w:val="center"/>
+              <w:rPr>
+                <w:rFonts w:ascii="Calibri" w:eastAsia="Times New Roman" w:hAnsi="Calibri" w:cs="Calibri"/>
+                <w:color w:val="000000"/>
+                <w:lang w:eastAsia="es-AR"/>
+              </w:rPr>
+            </w:pPr>
+            <w:r>
+              <w:rPr>
+                <w:rFonts w:ascii="Calibri" w:eastAsia="Times New Roman" w:hAnsi="Calibri" w:cs="Calibri"/>
+                <w:color w:val="000000"/>
+                <w:lang w:eastAsia="es-AR"/>
+              </w:rPr>
+              <w:t>33,0</w:t>
+            </w:r>
+          </w:p>
+        </w:tc>
+        <w:tc>
+          <w:tcPr>
+            <w:tcW w:w="1559" w:type="dxa"/>
             <w:shd w:val="clear" w:color="auto" w:fill="B6DDE8" w:themeFill="accent5" w:themeFillTint="66"/>
             <w:noWrap/>
             <w:vAlign w:val="bottom"/>
@@ -23205,13 +22895,140 @@
           <w:p>
             <w:pPr>
               <w:spacing w:after="0" w:line="240" w:lineRule="auto"/>
-              <w:jc w:val="right"/>
-              <w:rPr>
-                <w:rFonts w:ascii="Calibri" w:eastAsia="Times New Roman" w:hAnsi="Calibri" w:cs="Calibri"/>
-                <w:color w:val="000000"/>
-                <w:lang w:eastAsia="es-AR"/>
-              </w:rPr>
-            </w:pPr>
+              <w:jc w:val="center"/>
+              <w:rPr>
+                <w:rFonts w:ascii="Calibri" w:eastAsia="Times New Roman" w:hAnsi="Calibri" w:cs="Calibri"/>
+                <w:color w:val="000000"/>
+                <w:lang w:eastAsia="es-AR"/>
+              </w:rPr>
+            </w:pPr>
+            <w:r>
+              <w:rPr>
+                <w:rFonts w:ascii="Calibri" w:eastAsia="Times New Roman" w:hAnsi="Calibri" w:cs="Calibri"/>
+                <w:color w:val="000000"/>
+                <w:lang w:eastAsia="es-AR"/>
+              </w:rPr>
+              <w:t>57,8</w:t>
+            </w:r>
+          </w:p>
+        </w:tc>
+        <w:tc>
+          <w:tcPr>
+            <w:tcW w:w="1560" w:type="dxa"/>
+            <w:shd w:val="clear" w:color="auto" w:fill="B6DDE8" w:themeFill="accent5" w:themeFillTint="66"/>
+          </w:tcPr>
+          <w:p>
+            <w:pPr>
+              <w:spacing w:after="0" w:line="240" w:lineRule="auto"/>
+              <w:jc w:val="center"/>
+              <w:rPr>
+                <w:rFonts w:ascii="Calibri" w:eastAsia="Times New Roman" w:hAnsi="Calibri" w:cs="Calibri"/>
+                <w:color w:val="000000"/>
+                <w:lang w:eastAsia="es-AR"/>
+              </w:rPr>
+            </w:pPr>
+            <w:r>
+              <w:rPr>
+                <w:rFonts w:ascii="Calibri" w:eastAsia="Times New Roman" w:hAnsi="Calibri" w:cs="Calibri"/>
+                <w:color w:val="000000"/>
+                <w:lang w:eastAsia="es-AR"/>
+              </w:rPr>
+              <w:t>561,3</w:t>
+            </w:r>
+          </w:p>
+        </w:tc>
+      </w:tr>
+      <w:tr>
+        <w:trPr>
+          <w:trHeight w:val="300"/>
+        </w:trPr>
+        <w:tc>
+          <w:tcPr>
+            <w:tcW w:w="3134" w:type="dxa"/>
+            <w:shd w:val="clear" w:color="auto" w:fill="B6DDE8" w:themeFill="accent5" w:themeFillTint="66"/>
+            <w:noWrap/>
+            <w:vAlign w:val="bottom"/>
+          </w:tcPr>
+          <w:p>
+            <w:pPr>
+              <w:spacing w:after="0" w:line="240" w:lineRule="auto"/>
+              <w:rPr>
+                <w:rFonts w:ascii="Calibri" w:eastAsia="Times New Roman" w:hAnsi="Calibri" w:cs="Calibri"/>
+                <w:color w:val="000000"/>
+                <w:lang w:eastAsia="es-AR"/>
+              </w:rPr>
+            </w:pPr>
+            <w:r>
+              <w:rPr>
+                <w:rFonts w:ascii="Calibri" w:eastAsia="Times New Roman" w:hAnsi="Calibri" w:cs="Calibri"/>
+                <w:color w:val="000000"/>
+                <w:lang w:eastAsia="es-AR"/>
+              </w:rPr>
+              <w:t>Costo Total</w:t>
+            </w:r>
+          </w:p>
+        </w:tc>
+        <w:tc>
+          <w:tcPr>
+            <w:tcW w:w="1559" w:type="dxa"/>
+            <w:shd w:val="clear" w:color="auto" w:fill="B6DDE8" w:themeFill="accent5" w:themeFillTint="66"/>
+            <w:noWrap/>
+            <w:vAlign w:val="bottom"/>
+          </w:tcPr>
+          <w:p>
+            <w:pPr>
+              <w:spacing w:after="0" w:line="240" w:lineRule="auto"/>
+              <w:jc w:val="center"/>
+              <w:rPr>
+                <w:rFonts w:ascii="Calibri" w:eastAsia="Times New Roman" w:hAnsi="Calibri" w:cs="Calibri"/>
+                <w:color w:val="000000"/>
+                <w:lang w:eastAsia="es-AR"/>
+              </w:rPr>
+            </w:pPr>
+          </w:p>
+        </w:tc>
+        <w:tc>
+          <w:tcPr>
+            <w:tcW w:w="1559" w:type="dxa"/>
+            <w:shd w:val="clear" w:color="auto" w:fill="B6DDE8" w:themeFill="accent5" w:themeFillTint="66"/>
+            <w:vAlign w:val="bottom"/>
+          </w:tcPr>
+          <w:p>
+            <w:pPr>
+              <w:spacing w:after="0" w:line="240" w:lineRule="auto"/>
+              <w:jc w:val="center"/>
+              <w:rPr>
+                <w:rFonts w:ascii="Calibri" w:eastAsia="Times New Roman" w:hAnsi="Calibri" w:cs="Calibri"/>
+                <w:color w:val="000000"/>
+                <w:lang w:eastAsia="es-AR"/>
+              </w:rPr>
+            </w:pPr>
+          </w:p>
+        </w:tc>
+        <w:tc>
+          <w:tcPr>
+            <w:tcW w:w="1560" w:type="dxa"/>
+            <w:shd w:val="clear" w:color="auto" w:fill="B6DDE8" w:themeFill="accent5" w:themeFillTint="66"/>
+            <w:vAlign w:val="bottom"/>
+          </w:tcPr>
+          <w:p>
+            <w:pPr>
+              <w:spacing w:after="0" w:line="240" w:lineRule="auto"/>
+              <w:jc w:val="center"/>
+              <w:rPr>
+                <w:rFonts w:ascii="Calibri" w:eastAsia="Times New Roman" w:hAnsi="Calibri" w:cs="Calibri"/>
+                <w:color w:val="000000"/>
+                <w:lang w:eastAsia="es-AR"/>
+              </w:rPr>
+            </w:pPr>
+            <w:r>
+              <w:rPr>
+                <w:rFonts w:ascii="Calibri" w:eastAsia="Times New Roman" w:hAnsi="Calibri" w:cs="Calibri"/>
+                <w:color w:val="000000"/>
+                <w:lang w:eastAsia="es-AR"/>
+              </w:rPr>
+              <w:t>$ 652,1</w:t>
+            </w:r>
           </w:p>
         </w:tc>
       </w:tr>
@@ -23258,7 +23075,21 @@
           <w:sz w:val="24"/>
           <w:szCs w:val="24"/>
         </w:rPr>
-        <w:t>Costo total UTP: 2387,16</w:t>
+        <w:t xml:space="preserve">Costo total UTP: </w:t>
+      </w:r>
+      <w:r>
+        <w:rPr>
+          <w:sz w:val="24"/>
+          <w:szCs w:val="24"/>
+        </w:rPr>
+        <w:t xml:space="preserve">$ </w:t>
+      </w:r>
+      <w:r>
+        <w:rPr>
+          <w:sz w:val="24"/>
+          <w:szCs w:val="24"/>
+        </w:rPr>
+        <w:t>2387,16</w:t>
       </w:r>
     </w:p>
     <w:p>
@@ -23376,7 +23207,23 @@
                 <w:color w:val="000000"/>
                 <w:lang w:eastAsia="es-AR"/>
               </w:rPr>
-              <w:t>$ 2500,00</w:t>
+              <w:t>$ 2</w:t>
+            </w:r>
+            <w:r>
+              <w:rPr>
+                <w:rFonts w:ascii="Calibri" w:eastAsia="Times New Roman" w:hAnsi="Calibri" w:cs="Calibri"/>
+                <w:color w:val="000000"/>
+                <w:lang w:eastAsia="es-AR"/>
+              </w:rPr>
+              <w:t>.</w:t>
+            </w:r>
+            <w:r>
+              <w:rPr>
+                <w:rFonts w:ascii="Calibri" w:eastAsia="Times New Roman" w:hAnsi="Calibri" w:cs="Calibri"/>
+                <w:color w:val="000000"/>
+                <w:lang w:eastAsia="es-AR"/>
+              </w:rPr>
+              <w:t>500,00</w:t>
             </w:r>
           </w:p>
         </w:tc>
@@ -23434,7 +23281,23 @@
                 <w:color w:val="000000"/>
                 <w:lang w:eastAsia="es-AR"/>
               </w:rPr>
-              <w:t>$ 2500,00</w:t>
+              <w:t>$ 2</w:t>
+            </w:r>
+            <w:r>
+              <w:rPr>
+                <w:rFonts w:ascii="Calibri" w:eastAsia="Times New Roman" w:hAnsi="Calibri" w:cs="Calibri"/>
+                <w:color w:val="000000"/>
+                <w:lang w:eastAsia="es-AR"/>
+              </w:rPr>
+              <w:t>.</w:t>
+            </w:r>
+            <w:r>
+              <w:rPr>
+                <w:rFonts w:ascii="Calibri" w:eastAsia="Times New Roman" w:hAnsi="Calibri" w:cs="Calibri"/>
+                <w:color w:val="000000"/>
+                <w:lang w:eastAsia="es-AR"/>
+              </w:rPr>
+              <w:t>500,00</w:t>
             </w:r>
           </w:p>
         </w:tc>
@@ -23492,7 +23355,23 @@
                 <w:color w:val="000000"/>
                 <w:lang w:eastAsia="es-AR"/>
               </w:rPr>
-              <w:t>$ 3000,00</w:t>
+              <w:t>$ 3</w:t>
+            </w:r>
+            <w:r>
+              <w:rPr>
+                <w:rFonts w:ascii="Calibri" w:eastAsia="Times New Roman" w:hAnsi="Calibri" w:cs="Calibri"/>
+                <w:color w:val="000000"/>
+                <w:lang w:eastAsia="es-AR"/>
+              </w:rPr>
+              <w:t>.</w:t>
+            </w:r>
+            <w:r>
+              <w:rPr>
+                <w:rFonts w:ascii="Calibri" w:eastAsia="Times New Roman" w:hAnsi="Calibri" w:cs="Calibri"/>
+                <w:color w:val="000000"/>
+                <w:lang w:eastAsia="es-AR"/>
+              </w:rPr>
+              <w:t>000,00</w:t>
             </w:r>
           </w:p>
         </w:tc>
@@ -23556,7 +23435,39 @@
                 <w:color w:val="000000"/>
                 <w:lang w:eastAsia="es-AR"/>
               </w:rPr>
-              <w:t>$ 269510,89</w:t>
+              <w:t xml:space="preserve">$ </w:t>
+            </w:r>
+            <w:r>
+              <w:rPr>
+                <w:rFonts w:ascii="Calibri" w:eastAsia="Times New Roman" w:hAnsi="Calibri" w:cs="Calibri"/>
+                <w:color w:val="000000"/>
+                <w:lang w:eastAsia="es-AR"/>
+              </w:rPr>
+              <w:t>2</w:t>
+            </w:r>
+            <w:r>
+              <w:rPr>
+                <w:rFonts w:ascii="Calibri" w:eastAsia="Times New Roman" w:hAnsi="Calibri" w:cs="Calibri"/>
+                <w:color w:val="000000"/>
+                <w:lang w:eastAsia="es-AR"/>
+              </w:rPr>
+              <w:t>46</w:t>
+            </w:r>
+            <w:r>
+              <w:rPr>
+                <w:rFonts w:ascii="Calibri" w:eastAsia="Times New Roman" w:hAnsi="Calibri" w:cs="Calibri"/>
+                <w:color w:val="000000"/>
+                <w:lang w:eastAsia="es-AR"/>
+              </w:rPr>
+              <w:t>.</w:t>
+            </w:r>
+            <w:r>
+              <w:rPr>
+                <w:rFonts w:ascii="Calibri" w:eastAsia="Times New Roman" w:hAnsi="Calibri" w:cs="Calibri"/>
+                <w:color w:val="000000"/>
+                <w:lang w:eastAsia="es-AR"/>
+              </w:rPr>
+              <w:t>639,60</w:t>
             </w:r>
           </w:p>
         </w:tc>
@@ -23614,7 +23525,31 @@
                 <w:color w:val="000000"/>
                 <w:lang w:eastAsia="es-AR"/>
               </w:rPr>
-              <w:t>$ 277510,89</w:t>
+              <w:t xml:space="preserve">$ </w:t>
+            </w:r>
+            <w:r>
+              <w:rPr>
+                <w:rFonts w:ascii="Calibri" w:eastAsia="Times New Roman" w:hAnsi="Calibri" w:cs="Calibri"/>
+                <w:color w:val="000000"/>
+                <w:lang w:eastAsia="es-AR"/>
+              </w:rPr>
+              <w:t>254</w:t>
+            </w:r>
+            <w:r>
+              <w:rPr>
+                <w:rFonts w:ascii="Calibri" w:eastAsia="Times New Roman" w:hAnsi="Calibri" w:cs="Calibri"/>
+                <w:color w:val="000000"/>
+                <w:lang w:eastAsia="es-AR"/>
+              </w:rPr>
+              <w:t>.</w:t>
+            </w:r>
+            <w:r>
+              <w:rPr>
+                <w:rFonts w:ascii="Calibri" w:eastAsia="Times New Roman" w:hAnsi="Calibri" w:cs="Calibri"/>
+                <w:color w:val="000000"/>
+                <w:lang w:eastAsia="es-AR"/>
+              </w:rPr>
+              <w:t>639,60</w:t>
             </w:r>
           </w:p>
         </w:tc>
@@ -24072,41 +24007,21 @@
                 <w:lang w:eastAsia="es-AR"/>
               </w:rPr>
             </w:pPr>
-            <w:proofErr w:type="spellStart"/>
-            <w:r>
-              <w:rPr>
-                <w:rFonts w:ascii="Calibri" w:eastAsia="Times New Roman" w:hAnsi="Calibri" w:cs="Calibri"/>
-                <w:color w:val="000000"/>
-                <w:lang w:eastAsia="es-AR"/>
-              </w:rPr>
-              <w:t>Camara</w:t>
-            </w:r>
-            <w:proofErr w:type="spellEnd"/>
-            <w:r>
-              <w:rPr>
-                <w:rFonts w:ascii="Calibri" w:eastAsia="Times New Roman" w:hAnsi="Calibri" w:cs="Calibri"/>
-                <w:color w:val="000000"/>
-                <w:lang w:eastAsia="es-AR"/>
-              </w:rPr>
-              <w:t xml:space="preserve"> IP </w:t>
-            </w:r>
-            <w:proofErr w:type="spellStart"/>
-            <w:r>
-              <w:rPr>
-                <w:rFonts w:ascii="Calibri" w:eastAsia="Times New Roman" w:hAnsi="Calibri" w:cs="Calibri"/>
-                <w:color w:val="000000"/>
-                <w:lang w:eastAsia="es-AR"/>
-              </w:rPr>
-              <w:t>Wi</w:t>
-            </w:r>
-            <w:proofErr w:type="spellEnd"/>
-            <w:r>
-              <w:rPr>
-                <w:rFonts w:ascii="Calibri" w:eastAsia="Times New Roman" w:hAnsi="Calibri" w:cs="Calibri"/>
-                <w:color w:val="000000"/>
-                <w:lang w:eastAsia="es-AR"/>
-              </w:rPr>
-              <w:t>-Fi</w:t>
+            <w:r>
+              <w:rPr>
+                <w:rFonts w:ascii="Calibri" w:eastAsia="Times New Roman" w:hAnsi="Calibri" w:cs="Calibri"/>
+                <w:color w:val="000000"/>
+                <w:lang w:eastAsia="es-AR"/>
+              </w:rPr>
+              <w:t>Cámara</w:t>
+            </w:r>
+            <w:r>
+              <w:rPr>
+                <w:rFonts w:ascii="Calibri" w:eastAsia="Times New Roman" w:hAnsi="Calibri" w:cs="Calibri"/>
+                <w:color w:val="000000"/>
+                <w:lang w:eastAsia="es-AR"/>
+              </w:rPr>
+              <w:t xml:space="preserve"> IP Wi-Fi</w:t>
             </w:r>
           </w:p>
         </w:tc>
@@ -25229,41 +25144,21 @@
                 <w:lang w:eastAsia="es-AR"/>
               </w:rPr>
             </w:pPr>
-            <w:proofErr w:type="spellStart"/>
-            <w:r>
-              <w:rPr>
-                <w:rFonts w:ascii="Calibri" w:eastAsia="Times New Roman" w:hAnsi="Calibri" w:cs="Calibri"/>
-                <w:color w:val="000000"/>
-                <w:lang w:eastAsia="es-AR"/>
-              </w:rPr>
-              <w:t>Camara</w:t>
-            </w:r>
-            <w:proofErr w:type="spellEnd"/>
-            <w:r>
-              <w:rPr>
-                <w:rFonts w:ascii="Calibri" w:eastAsia="Times New Roman" w:hAnsi="Calibri" w:cs="Calibri"/>
-                <w:color w:val="000000"/>
-                <w:lang w:eastAsia="es-AR"/>
-              </w:rPr>
-              <w:t xml:space="preserve"> IP </w:t>
-            </w:r>
-            <w:proofErr w:type="spellStart"/>
-            <w:r>
-              <w:rPr>
-                <w:rFonts w:ascii="Calibri" w:eastAsia="Times New Roman" w:hAnsi="Calibri" w:cs="Calibri"/>
-                <w:color w:val="000000"/>
-                <w:lang w:eastAsia="es-AR"/>
-              </w:rPr>
-              <w:t>Wi</w:t>
-            </w:r>
-            <w:proofErr w:type="spellEnd"/>
-            <w:r>
-              <w:rPr>
-                <w:rFonts w:ascii="Calibri" w:eastAsia="Times New Roman" w:hAnsi="Calibri" w:cs="Calibri"/>
-                <w:color w:val="000000"/>
-                <w:lang w:eastAsia="es-AR"/>
-              </w:rPr>
-              <w:t>-Fi</w:t>
+            <w:r>
+              <w:rPr>
+                <w:rFonts w:ascii="Calibri" w:eastAsia="Times New Roman" w:hAnsi="Calibri" w:cs="Calibri"/>
+                <w:color w:val="000000"/>
+                <w:lang w:eastAsia="es-AR"/>
+              </w:rPr>
+              <w:t>Cámara</w:t>
+            </w:r>
+            <w:r>
+              <w:rPr>
+                <w:rFonts w:ascii="Calibri" w:eastAsia="Times New Roman" w:hAnsi="Calibri" w:cs="Calibri"/>
+                <w:color w:val="000000"/>
+                <w:lang w:eastAsia="es-AR"/>
+              </w:rPr>
+              <w:t xml:space="preserve"> IP Wi-Fi</w:t>
             </w:r>
           </w:p>
         </w:tc>
@@ -26336,23 +26231,13 @@
                 <w:lang w:eastAsia="es-AR"/>
               </w:rPr>
             </w:pPr>
-            <w:proofErr w:type="spellStart"/>
-            <w:r>
-              <w:rPr>
-                <w:rFonts w:ascii="Calibri" w:eastAsia="Times New Roman" w:hAnsi="Calibri" w:cs="Calibri"/>
-                <w:color w:val="000000"/>
-                <w:lang w:eastAsia="es-AR"/>
-              </w:rPr>
-              <w:t>Subt</w:t>
-            </w:r>
-            <w:proofErr w:type="spellEnd"/>
-            <w:r>
-              <w:rPr>
-                <w:rFonts w:ascii="Calibri" w:eastAsia="Times New Roman" w:hAnsi="Calibri" w:cs="Calibri"/>
-                <w:color w:val="000000"/>
-                <w:lang w:eastAsia="es-AR"/>
-              </w:rPr>
-              <w:t>. Consumo</w:t>
+            <w:r>
+              <w:rPr>
+                <w:rFonts w:ascii="Calibri" w:eastAsia="Times New Roman" w:hAnsi="Calibri" w:cs="Calibri"/>
+                <w:color w:val="000000"/>
+                <w:lang w:eastAsia="es-AR"/>
+              </w:rPr>
+              <w:t>Subt. Consumo</w:t>
             </w:r>
           </w:p>
         </w:tc>
@@ -26745,18 +26630,8 @@
                 <w:color w:val="000000"/>
                 <w:lang w:eastAsia="es-AR"/>
               </w:rPr>
-              <w:t xml:space="preserve">Modem </w:t>
-            </w:r>
-            <w:proofErr w:type="spellStart"/>
-            <w:r>
-              <w:rPr>
-                <w:rFonts w:ascii="Calibri" w:eastAsia="Times New Roman" w:hAnsi="Calibri" w:cs="Calibri"/>
-                <w:color w:val="000000"/>
-                <w:lang w:eastAsia="es-AR"/>
-              </w:rPr>
-              <w:t>Router</w:t>
-            </w:r>
-            <w:proofErr w:type="spellEnd"/>
+              <w:t>Modem Router</w:t>
+            </w:r>
           </w:p>
         </w:tc>
         <w:tc>
@@ -26914,23 +26789,13 @@
                 <w:lang w:eastAsia="es-AR"/>
               </w:rPr>
             </w:pPr>
-            <w:proofErr w:type="spellStart"/>
-            <w:r>
-              <w:rPr>
-                <w:rFonts w:ascii="Calibri" w:eastAsia="Times New Roman" w:hAnsi="Calibri" w:cs="Calibri"/>
-                <w:color w:val="000000"/>
-                <w:lang w:eastAsia="es-AR"/>
-              </w:rPr>
-              <w:t>Switch</w:t>
-            </w:r>
-            <w:proofErr w:type="spellEnd"/>
-            <w:r>
-              <w:rPr>
-                <w:rFonts w:ascii="Calibri" w:eastAsia="Times New Roman" w:hAnsi="Calibri" w:cs="Calibri"/>
-                <w:color w:val="000000"/>
-                <w:lang w:eastAsia="es-AR"/>
-              </w:rPr>
-              <w:t xml:space="preserve"> fibra</w:t>
+            <w:r>
+              <w:rPr>
+                <w:rFonts w:ascii="Calibri" w:eastAsia="Times New Roman" w:hAnsi="Calibri" w:cs="Calibri"/>
+                <w:color w:val="000000"/>
+                <w:lang w:eastAsia="es-AR"/>
+              </w:rPr>
+              <w:t>Switch fibra</w:t>
             </w:r>
           </w:p>
         </w:tc>
@@ -27089,7 +26954,6 @@
                 <w:lang w:eastAsia="es-AR"/>
               </w:rPr>
             </w:pPr>
-            <w:proofErr w:type="spellStart"/>
             <w:r>
               <w:rPr>
                 <w:rFonts w:ascii="Calibri" w:eastAsia="Times New Roman" w:hAnsi="Calibri" w:cs="Calibri"/>
@@ -27098,7 +26962,6 @@
               </w:rPr>
               <w:t>Switch</w:t>
             </w:r>
-            <w:proofErr w:type="spellEnd"/>
           </w:p>
         </w:tc>
         <w:tc>
@@ -27421,34 +27284,14 @@
                 <w:lang w:eastAsia="es-AR"/>
               </w:rPr>
             </w:pPr>
-            <w:proofErr w:type="spellStart"/>
-            <w:r>
-              <w:rPr>
-                <w:rFonts w:ascii="Calibri" w:eastAsia="Times New Roman" w:hAnsi="Calibri" w:cs="Calibri"/>
-                <w:color w:val="000000"/>
-                <w:lang w:eastAsia="es-AR"/>
-              </w:rPr>
-              <w:t>Acces</w:t>
-            </w:r>
-            <w:proofErr w:type="spellEnd"/>
-            <w:r>
-              <w:rPr>
-                <w:rFonts w:ascii="Calibri" w:eastAsia="Times New Roman" w:hAnsi="Calibri" w:cs="Calibri"/>
-                <w:color w:val="000000"/>
-                <w:lang w:eastAsia="es-AR"/>
-              </w:rPr>
-              <w:t xml:space="preserve"> </w:t>
-            </w:r>
-            <w:proofErr w:type="spellStart"/>
-            <w:r>
-              <w:rPr>
-                <w:rFonts w:ascii="Calibri" w:eastAsia="Times New Roman" w:hAnsi="Calibri" w:cs="Calibri"/>
-                <w:color w:val="000000"/>
-                <w:lang w:eastAsia="es-AR"/>
-              </w:rPr>
-              <w:t>point</w:t>
-            </w:r>
-            <w:proofErr w:type="spellEnd"/>
+            <w:r>
+              <w:rPr>
+                <w:rFonts w:ascii="Calibri" w:eastAsia="Times New Roman" w:hAnsi="Calibri" w:cs="Calibri"/>
+                <w:color w:val="000000"/>
+                <w:lang w:eastAsia="es-AR"/>
+              </w:rPr>
+              <w:t>Acces point</w:t>
+            </w:r>
           </w:p>
         </w:tc>
         <w:tc>
@@ -28518,23 +28361,13 @@
                 <w:lang w:eastAsia="es-AR"/>
               </w:rPr>
             </w:pPr>
-            <w:proofErr w:type="spellStart"/>
-            <w:r>
-              <w:rPr>
-                <w:rFonts w:ascii="Calibri" w:eastAsia="Times New Roman" w:hAnsi="Calibri" w:cs="Calibri"/>
-                <w:color w:val="000000"/>
-                <w:lang w:eastAsia="es-AR"/>
-              </w:rPr>
-              <w:t>Subt</w:t>
-            </w:r>
-            <w:proofErr w:type="spellEnd"/>
-            <w:r>
-              <w:rPr>
-                <w:rFonts w:ascii="Calibri" w:eastAsia="Times New Roman" w:hAnsi="Calibri" w:cs="Calibri"/>
-                <w:color w:val="000000"/>
-                <w:lang w:eastAsia="es-AR"/>
-              </w:rPr>
-              <w:t>. Consumo</w:t>
+            <w:r>
+              <w:rPr>
+                <w:rFonts w:ascii="Calibri" w:eastAsia="Times New Roman" w:hAnsi="Calibri" w:cs="Calibri"/>
+                <w:color w:val="000000"/>
+                <w:lang w:eastAsia="es-AR"/>
+              </w:rPr>
+              <w:t>Subt. Consumo</w:t>
             </w:r>
           </w:p>
         </w:tc>
@@ -28921,7 +28754,6 @@
                 <w:lang w:eastAsia="es-AR"/>
               </w:rPr>
             </w:pPr>
-            <w:proofErr w:type="spellStart"/>
             <w:r>
               <w:rPr>
                 <w:rFonts w:ascii="Calibri" w:eastAsia="Times New Roman" w:hAnsi="Calibri" w:cs="Calibri"/>
@@ -28930,7 +28762,6 @@
               </w:rPr>
               <w:t>Switch</w:t>
             </w:r>
-            <w:proofErr w:type="spellEnd"/>
           </w:p>
         </w:tc>
         <w:tc>
@@ -30166,23 +29997,13 @@
                 <w:lang w:eastAsia="es-AR"/>
               </w:rPr>
             </w:pPr>
-            <w:proofErr w:type="spellStart"/>
-            <w:r>
-              <w:rPr>
-                <w:rFonts w:ascii="Calibri" w:eastAsia="Times New Roman" w:hAnsi="Calibri" w:cs="Calibri"/>
-                <w:color w:val="000000"/>
-                <w:lang w:eastAsia="es-AR"/>
-              </w:rPr>
-              <w:t>Subt</w:t>
-            </w:r>
-            <w:proofErr w:type="spellEnd"/>
-            <w:r>
-              <w:rPr>
-                <w:rFonts w:ascii="Calibri" w:eastAsia="Times New Roman" w:hAnsi="Calibri" w:cs="Calibri"/>
-                <w:color w:val="000000"/>
-                <w:lang w:eastAsia="es-AR"/>
-              </w:rPr>
-              <w:t>. Consumo</w:t>
+            <w:r>
+              <w:rPr>
+                <w:rFonts w:ascii="Calibri" w:eastAsia="Times New Roman" w:hAnsi="Calibri" w:cs="Calibri"/>
+                <w:color w:val="000000"/>
+                <w:lang w:eastAsia="es-AR"/>
+              </w:rPr>
+              <w:t>Subt. Consumo</w:t>
             </w:r>
           </w:p>
         </w:tc>
@@ -30569,7 +30390,6 @@
                 <w:lang w:eastAsia="es-AR"/>
               </w:rPr>
             </w:pPr>
-            <w:proofErr w:type="spellStart"/>
             <w:r>
               <w:rPr>
                 <w:rFonts w:ascii="Calibri" w:eastAsia="Times New Roman" w:hAnsi="Calibri" w:cs="Calibri"/>
@@ -30578,7 +30398,6 @@
               </w:rPr>
               <w:t>Switch</w:t>
             </w:r>
-            <w:proofErr w:type="spellEnd"/>
           </w:p>
         </w:tc>
         <w:tc>
@@ -31648,23 +31467,13 @@
                 <w:lang w:eastAsia="es-AR"/>
               </w:rPr>
             </w:pPr>
-            <w:proofErr w:type="spellStart"/>
-            <w:r>
-              <w:rPr>
-                <w:rFonts w:ascii="Calibri" w:eastAsia="Times New Roman" w:hAnsi="Calibri" w:cs="Calibri"/>
-                <w:color w:val="000000"/>
-                <w:lang w:eastAsia="es-AR"/>
-              </w:rPr>
-              <w:t>Subt</w:t>
-            </w:r>
-            <w:proofErr w:type="spellEnd"/>
-            <w:r>
-              <w:rPr>
-                <w:rFonts w:ascii="Calibri" w:eastAsia="Times New Roman" w:hAnsi="Calibri" w:cs="Calibri"/>
-                <w:color w:val="000000"/>
-                <w:lang w:eastAsia="es-AR"/>
-              </w:rPr>
-              <w:t>. Consumo</w:t>
+            <w:r>
+              <w:rPr>
+                <w:rFonts w:ascii="Calibri" w:eastAsia="Times New Roman" w:hAnsi="Calibri" w:cs="Calibri"/>
+                <w:color w:val="000000"/>
+                <w:lang w:eastAsia="es-AR"/>
+              </w:rPr>
+              <w:t>Subt. Consumo</w:t>
             </w:r>
           </w:p>
         </w:tc>
@@ -32051,7 +31860,6 @@
                 <w:lang w:eastAsia="es-AR"/>
               </w:rPr>
             </w:pPr>
-            <w:proofErr w:type="spellStart"/>
             <w:r>
               <w:rPr>
                 <w:rFonts w:ascii="Calibri" w:eastAsia="Times New Roman" w:hAnsi="Calibri" w:cs="Calibri"/>
@@ -32060,7 +31868,6 @@
               </w:rPr>
               <w:t>Switch</w:t>
             </w:r>
-            <w:proofErr w:type="spellEnd"/>
           </w:p>
         </w:tc>
         <w:tc>
@@ -33130,23 +32937,13 @@
                 <w:lang w:eastAsia="es-AR"/>
               </w:rPr>
             </w:pPr>
-            <w:proofErr w:type="spellStart"/>
-            <w:r>
-              <w:rPr>
-                <w:rFonts w:ascii="Calibri" w:eastAsia="Times New Roman" w:hAnsi="Calibri" w:cs="Calibri"/>
-                <w:color w:val="000000"/>
-                <w:lang w:eastAsia="es-AR"/>
-              </w:rPr>
-              <w:t>Subt</w:t>
-            </w:r>
-            <w:proofErr w:type="spellEnd"/>
-            <w:r>
-              <w:rPr>
-                <w:rFonts w:ascii="Calibri" w:eastAsia="Times New Roman" w:hAnsi="Calibri" w:cs="Calibri"/>
-                <w:color w:val="000000"/>
-                <w:lang w:eastAsia="es-AR"/>
-              </w:rPr>
-              <w:t>. Consumo</w:t>
+            <w:r>
+              <w:rPr>
+                <w:rFonts w:ascii="Calibri" w:eastAsia="Times New Roman" w:hAnsi="Calibri" w:cs="Calibri"/>
+                <w:color w:val="000000"/>
+                <w:lang w:eastAsia="es-AR"/>
+              </w:rPr>
+              <w:t>Subt. Consumo</w:t>
             </w:r>
           </w:p>
         </w:tc>
@@ -33533,7 +33330,6 @@
                 <w:lang w:eastAsia="es-AR"/>
               </w:rPr>
             </w:pPr>
-            <w:proofErr w:type="spellStart"/>
             <w:r>
               <w:rPr>
                 <w:rFonts w:ascii="Calibri" w:eastAsia="Times New Roman" w:hAnsi="Calibri" w:cs="Calibri"/>
@@ -33542,7 +33338,6 @@
               </w:rPr>
               <w:t>Switch</w:t>
             </w:r>
-            <w:proofErr w:type="spellEnd"/>
           </w:p>
         </w:tc>
         <w:tc>
@@ -34622,23 +34417,13 @@
                 <w:lang w:eastAsia="es-AR"/>
               </w:rPr>
             </w:pPr>
-            <w:proofErr w:type="spellStart"/>
-            <w:r>
-              <w:rPr>
-                <w:rFonts w:ascii="Calibri" w:eastAsia="Times New Roman" w:hAnsi="Calibri" w:cs="Calibri"/>
-                <w:color w:val="000000"/>
-                <w:lang w:eastAsia="es-AR"/>
-              </w:rPr>
-              <w:t>Subt</w:t>
-            </w:r>
-            <w:proofErr w:type="spellEnd"/>
-            <w:r>
-              <w:rPr>
-                <w:rFonts w:ascii="Calibri" w:eastAsia="Times New Roman" w:hAnsi="Calibri" w:cs="Calibri"/>
-                <w:color w:val="000000"/>
-                <w:lang w:eastAsia="es-AR"/>
-              </w:rPr>
-              <w:t>. Consumo</w:t>
+            <w:r>
+              <w:rPr>
+                <w:rFonts w:ascii="Calibri" w:eastAsia="Times New Roman" w:hAnsi="Calibri" w:cs="Calibri"/>
+                <w:color w:val="000000"/>
+                <w:lang w:eastAsia="es-AR"/>
+              </w:rPr>
+              <w:t>Subt. Consumo</w:t>
             </w:r>
           </w:p>
         </w:tc>
@@ -35025,7 +34810,6 @@
                 <w:lang w:eastAsia="es-AR"/>
               </w:rPr>
             </w:pPr>
-            <w:proofErr w:type="spellStart"/>
             <w:r>
               <w:rPr>
                 <w:rFonts w:ascii="Calibri" w:eastAsia="Times New Roman" w:hAnsi="Calibri" w:cs="Calibri"/>
@@ -35034,7 +34818,6 @@
               </w:rPr>
               <w:t>Switch</w:t>
             </w:r>
-            <w:proofErr w:type="spellEnd"/>
           </w:p>
         </w:tc>
         <w:tc>
@@ -35850,16 +35633,14 @@
                 <w:lang w:eastAsia="es-AR"/>
               </w:rPr>
             </w:pPr>
-            <w:proofErr w:type="spellStart"/>
-            <w:r>
-              <w:rPr>
-                <w:rFonts w:ascii="Calibri" w:eastAsia="Times New Roman" w:hAnsi="Calibri" w:cs="Calibri"/>
-                <w:color w:val="000000"/>
-                <w:lang w:eastAsia="es-AR"/>
-              </w:rPr>
-              <w:t>Produccion</w:t>
-            </w:r>
-            <w:proofErr w:type="spellEnd"/>
+            <w:r>
+              <w:rPr>
+                <w:rFonts w:ascii="Calibri" w:eastAsia="Times New Roman" w:hAnsi="Calibri" w:cs="Calibri"/>
+                <w:color w:val="000000"/>
+                <w:lang w:eastAsia="es-AR"/>
+              </w:rPr>
+              <w:t>Producción</w:t>
+            </w:r>
             <w:r>
               <w:rPr>
                 <w:rFonts w:ascii="Calibri" w:eastAsia="Times New Roman" w:hAnsi="Calibri" w:cs="Calibri"/>
@@ -36129,23 +35910,13 @@
                 <w:lang w:eastAsia="es-AR"/>
               </w:rPr>
             </w:pPr>
-            <w:proofErr w:type="spellStart"/>
-            <w:r>
-              <w:rPr>
-                <w:rFonts w:ascii="Calibri" w:eastAsia="Times New Roman" w:hAnsi="Calibri" w:cs="Calibri"/>
-                <w:color w:val="000000"/>
-                <w:lang w:eastAsia="es-AR"/>
-              </w:rPr>
-              <w:t>Subt</w:t>
-            </w:r>
-            <w:proofErr w:type="spellEnd"/>
-            <w:r>
-              <w:rPr>
-                <w:rFonts w:ascii="Calibri" w:eastAsia="Times New Roman" w:hAnsi="Calibri" w:cs="Calibri"/>
-                <w:color w:val="000000"/>
-                <w:lang w:eastAsia="es-AR"/>
-              </w:rPr>
-              <w:t>. Consumo</w:t>
+            <w:r>
+              <w:rPr>
+                <w:rFonts w:ascii="Calibri" w:eastAsia="Times New Roman" w:hAnsi="Calibri" w:cs="Calibri"/>
+                <w:color w:val="000000"/>
+                <w:lang w:eastAsia="es-AR"/>
+              </w:rPr>
+              <w:t>Subt. Consumo</w:t>
             </w:r>
           </w:p>
         </w:tc>
@@ -36532,34 +36303,14 @@
                 <w:lang w:eastAsia="es-AR"/>
               </w:rPr>
             </w:pPr>
-            <w:proofErr w:type="spellStart"/>
-            <w:r>
-              <w:rPr>
-                <w:rFonts w:ascii="Calibri" w:eastAsia="Times New Roman" w:hAnsi="Calibri" w:cs="Calibri"/>
-                <w:color w:val="000000"/>
-                <w:lang w:eastAsia="es-AR"/>
-              </w:rPr>
-              <w:t>Acces</w:t>
-            </w:r>
-            <w:proofErr w:type="spellEnd"/>
-            <w:r>
-              <w:rPr>
-                <w:rFonts w:ascii="Calibri" w:eastAsia="Times New Roman" w:hAnsi="Calibri" w:cs="Calibri"/>
-                <w:color w:val="000000"/>
-                <w:lang w:eastAsia="es-AR"/>
-              </w:rPr>
-              <w:t xml:space="preserve"> </w:t>
-            </w:r>
-            <w:proofErr w:type="spellStart"/>
-            <w:r>
-              <w:rPr>
-                <w:rFonts w:ascii="Calibri" w:eastAsia="Times New Roman" w:hAnsi="Calibri" w:cs="Calibri"/>
-                <w:color w:val="000000"/>
-                <w:lang w:eastAsia="es-AR"/>
-              </w:rPr>
-              <w:t>point</w:t>
-            </w:r>
-            <w:proofErr w:type="spellEnd"/>
+            <w:r>
+              <w:rPr>
+                <w:rFonts w:ascii="Calibri" w:eastAsia="Times New Roman" w:hAnsi="Calibri" w:cs="Calibri"/>
+                <w:color w:val="000000"/>
+                <w:lang w:eastAsia="es-AR"/>
+              </w:rPr>
+              <w:t>Acces point</w:t>
+            </w:r>
           </w:p>
         </w:tc>
         <w:tc>
@@ -37270,8 +37021,6 @@
             </w:r>
           </w:p>
         </w:tc>
-        <w:bookmarkStart w:id="0" w:name="_GoBack"/>
-        <w:bookmarkEnd w:id="0"/>
       </w:tr>
     </w:tbl>
     <w:p>
@@ -37296,8 +37045,7 @@
       </w:tblPr>
       <w:tblGrid>
         <w:gridCol w:w="2420"/>
-        <w:gridCol w:w="1000"/>
-        <w:gridCol w:w="1340"/>
+        <w:gridCol w:w="2340"/>
         <w:gridCol w:w="1840"/>
         <w:gridCol w:w="1300"/>
       </w:tblGrid>
@@ -37340,22 +37088,22 @@
         </w:tc>
         <w:tc>
           <w:tcPr>
-            <w:tcW w:w="1000" w:type="dxa"/>
+            <w:tcW w:w="2340" w:type="dxa"/>
             <w:tcBorders>
               <w:top w:val="single" w:sz="4" w:space="0" w:color="auto"/>
               <w:left w:val="nil"/>
-              <w:bottom w:val="nil"/>
-              <w:right w:val="nil"/>
-            </w:tcBorders>
-            <w:shd w:val="clear" w:color="auto" w:fill="auto"/>
-            <w:noWrap/>
-            <w:vAlign w:val="bottom"/>
-            <w:hideMark/>
-          </w:tcPr>
-          <w:p>
-            <w:pPr>
-              <w:spacing w:after="0" w:line="240" w:lineRule="auto"/>
-              <w:jc w:val="right"/>
+              <w:bottom w:val="single" w:sz="4" w:space="0" w:color="auto"/>
+              <w:right w:val="single" w:sz="4" w:space="0" w:color="auto"/>
+            </w:tcBorders>
+            <w:shd w:val="clear" w:color="auto" w:fill="auto"/>
+            <w:noWrap/>
+            <w:vAlign w:val="bottom"/>
+            <w:hideMark/>
+          </w:tcPr>
+          <w:p>
+            <w:pPr>
+              <w:spacing w:after="0" w:line="240" w:lineRule="auto"/>
+              <w:jc w:val="center"/>
               <w:rPr>
                 <w:rFonts w:ascii="Calibri" w:eastAsia="Times New Roman" w:hAnsi="Calibri" w:cs="Calibri"/>
                 <w:color w:val="000000"/>
@@ -37369,39 +37117,6 @@
                 <w:lang w:eastAsia="es-AR"/>
               </w:rPr>
               <w:t>0,2</w:t>
-            </w:r>
-          </w:p>
-        </w:tc>
-        <w:tc>
-          <w:tcPr>
-            <w:tcW w:w="1340" w:type="dxa"/>
-            <w:tcBorders>
-              <w:top w:val="single" w:sz="4" w:space="0" w:color="auto"/>
-              <w:left w:val="nil"/>
-              <w:bottom w:val="nil"/>
-              <w:right w:val="single" w:sz="4" w:space="0" w:color="auto"/>
-            </w:tcBorders>
-            <w:shd w:val="clear" w:color="auto" w:fill="auto"/>
-            <w:noWrap/>
-            <w:vAlign w:val="bottom"/>
-            <w:hideMark/>
-          </w:tcPr>
-          <w:p>
-            <w:pPr>
-              <w:spacing w:after="0" w:line="240" w:lineRule="auto"/>
-              <w:rPr>
-                <w:rFonts w:ascii="Calibri" w:eastAsia="Times New Roman" w:hAnsi="Calibri" w:cs="Calibri"/>
-                <w:color w:val="000000"/>
-                <w:lang w:eastAsia="es-AR"/>
-              </w:rPr>
-            </w:pPr>
-            <w:r>
-              <w:rPr>
-                <w:rFonts w:ascii="Calibri" w:eastAsia="Times New Roman" w:hAnsi="Calibri" w:cs="Calibri"/>
-                <w:color w:val="000000"/>
-                <w:lang w:eastAsia="es-AR"/>
-              </w:rPr>
-              <w:t> </w:t>
             </w:r>
           </w:p>
         </w:tc>
@@ -37512,22 +37227,22 @@
         </w:tc>
         <w:tc>
           <w:tcPr>
-            <w:tcW w:w="1000" w:type="dxa"/>
-            <w:tcBorders>
-              <w:top w:val="nil"/>
-              <w:left w:val="nil"/>
-              <w:bottom w:val="single" w:sz="4" w:space="0" w:color="auto"/>
-              <w:right w:val="nil"/>
-            </w:tcBorders>
-            <w:shd w:val="clear" w:color="auto" w:fill="auto"/>
-            <w:noWrap/>
-            <w:vAlign w:val="bottom"/>
-            <w:hideMark/>
-          </w:tcPr>
-          <w:p>
-            <w:pPr>
-              <w:spacing w:after="0" w:line="240" w:lineRule="auto"/>
-              <w:jc w:val="right"/>
+            <w:tcW w:w="2340" w:type="dxa"/>
+            <w:tcBorders>
+              <w:top w:val="single" w:sz="4" w:space="0" w:color="auto"/>
+              <w:left w:val="nil"/>
+              <w:bottom w:val="single" w:sz="4" w:space="0" w:color="auto"/>
+              <w:right w:val="single" w:sz="4" w:space="0" w:color="auto"/>
+            </w:tcBorders>
+            <w:shd w:val="clear" w:color="auto" w:fill="auto"/>
+            <w:noWrap/>
+            <w:vAlign w:val="bottom"/>
+            <w:hideMark/>
+          </w:tcPr>
+          <w:p>
+            <w:pPr>
+              <w:spacing w:after="0" w:line="240" w:lineRule="auto"/>
+              <w:jc w:val="center"/>
               <w:rPr>
                 <w:rFonts w:ascii="Calibri" w:eastAsia="Times New Roman" w:hAnsi="Calibri" w:cs="Calibri"/>
                 <w:color w:val="000000"/>
@@ -37542,31 +37257,14 @@
               </w:rPr>
               <w:t>46964,4</w:t>
             </w:r>
-          </w:p>
-        </w:tc>
-        <w:tc>
-          <w:tcPr>
-            <w:tcW w:w="1340" w:type="dxa"/>
-            <w:tcBorders>
-              <w:top w:val="nil"/>
-              <w:left w:val="nil"/>
-              <w:bottom w:val="single" w:sz="4" w:space="0" w:color="auto"/>
-              <w:right w:val="single" w:sz="4" w:space="0" w:color="auto"/>
-            </w:tcBorders>
-            <w:shd w:val="clear" w:color="auto" w:fill="auto"/>
-            <w:noWrap/>
-            <w:vAlign w:val="bottom"/>
-            <w:hideMark/>
-          </w:tcPr>
-          <w:p>
-            <w:pPr>
-              <w:spacing w:after="0" w:line="240" w:lineRule="auto"/>
-              <w:rPr>
-                <w:rFonts w:ascii="Calibri" w:eastAsia="Times New Roman" w:hAnsi="Calibri" w:cs="Calibri"/>
-                <w:color w:val="000000"/>
-                <w:lang w:eastAsia="es-AR"/>
-              </w:rPr>
-            </w:pPr>
+            <w:r>
+              <w:rPr>
+                <w:rFonts w:ascii="Calibri" w:eastAsia="Times New Roman" w:hAnsi="Calibri" w:cs="Calibri"/>
+                <w:color w:val="000000"/>
+                <w:lang w:eastAsia="es-AR"/>
+              </w:rPr>
+              <w:t xml:space="preserve"> </w:t>
+            </w:r>
             <w:r>
               <w:rPr>
                 <w:rFonts w:ascii="Calibri" w:eastAsia="Times New Roman" w:hAnsi="Calibri" w:cs="Calibri"/>
@@ -37661,9 +37359,9 @@
           <w:tcPr>
             <w:tcW w:w="1600" w:type="dxa"/>
             <w:tcBorders>
-              <w:top w:val="nil"/>
-              <w:left w:val="nil"/>
-              <w:bottom w:val="nil"/>
+              <w:top w:val="single" w:sz="4" w:space="0" w:color="auto"/>
+              <w:left w:val="single" w:sz="4" w:space="0" w:color="auto"/>
+              <w:bottom w:val="single" w:sz="4" w:space="0" w:color="auto"/>
               <w:right w:val="single" w:sz="4" w:space="0" w:color="auto"/>
             </w:tcBorders>
             <w:shd w:val="clear" w:color="000000" w:fill="FABF8F"/>
@@ -37738,7 +37436,7 @@
     </w:p>
     <w:tbl>
       <w:tblPr>
-        <w:tblW w:w="5260" w:type="dxa"/>
+        <w:tblW w:w="8422" w:type="dxa"/>
         <w:tblInd w:w="55" w:type="dxa"/>
         <w:tblCellMar>
           <w:left w:w="70" w:type="dxa"/>
@@ -37747,9 +37445,10 @@
         <w:tblLook w:val="04A0" w:firstRow="1" w:lastRow="0" w:firstColumn="1" w:lastColumn="0" w:noHBand="0" w:noVBand="1"/>
       </w:tblPr>
       <w:tblGrid>
-        <w:gridCol w:w="2420"/>
-        <w:gridCol w:w="1000"/>
-        <w:gridCol w:w="1840"/>
+        <w:gridCol w:w="1985"/>
+        <w:gridCol w:w="1574"/>
+        <w:gridCol w:w="2835"/>
+        <w:gridCol w:w="2028"/>
       </w:tblGrid>
       <w:tr>
         <w:trPr>
@@ -37757,7 +37456,7 @@
         </w:trPr>
         <w:tc>
           <w:tcPr>
-            <w:tcW w:w="2420" w:type="dxa"/>
+            <w:tcW w:w="1985" w:type="dxa"/>
             <w:tcBorders>
               <w:top w:val="single" w:sz="4" w:space="0" w:color="auto"/>
               <w:left w:val="single" w:sz="4" w:space="0" w:color="auto"/>
@@ -37778,16 +37477,14 @@
                 <w:lang w:eastAsia="es-AR"/>
               </w:rPr>
             </w:pPr>
-            <w:proofErr w:type="spellStart"/>
-            <w:r>
-              <w:rPr>
-                <w:rFonts w:ascii="Calibri" w:eastAsia="Times New Roman" w:hAnsi="Calibri" w:cs="Calibri"/>
-                <w:color w:val="000000"/>
-                <w:lang w:eastAsia="es-AR"/>
-              </w:rPr>
-              <w:t>Amperage</w:t>
-            </w:r>
-            <w:proofErr w:type="spellEnd"/>
+            <w:r>
+              <w:rPr>
+                <w:rFonts w:ascii="Calibri" w:eastAsia="Times New Roman" w:hAnsi="Calibri" w:cs="Calibri"/>
+                <w:color w:val="000000"/>
+                <w:lang w:eastAsia="es-AR"/>
+              </w:rPr>
+              <w:t>Amperaje</w:t>
+            </w:r>
             <w:r>
               <w:rPr>
                 <w:rFonts w:ascii="Calibri" w:eastAsia="Times New Roman" w:hAnsi="Calibri" w:cs="Calibri"/>
@@ -37800,7 +37497,7 @@
         </w:tc>
         <w:tc>
           <w:tcPr>
-            <w:tcW w:w="1000" w:type="dxa"/>
+            <w:tcW w:w="1574" w:type="dxa"/>
             <w:tcBorders>
               <w:top w:val="single" w:sz="4" w:space="0" w:color="auto"/>
               <w:left w:val="nil"/>
@@ -37834,12 +37531,12 @@
         </w:tc>
         <w:tc>
           <w:tcPr>
-            <w:tcW w:w="1840" w:type="dxa"/>
-            <w:tcBorders>
-              <w:top w:val="nil"/>
-              <w:left w:val="nil"/>
-              <w:bottom w:val="nil"/>
-              <w:right w:val="nil"/>
+            <w:tcW w:w="2835" w:type="dxa"/>
+            <w:tcBorders>
+              <w:top w:val="single" w:sz="4" w:space="0" w:color="auto"/>
+              <w:left w:val="nil"/>
+              <w:bottom w:val="single" w:sz="4" w:space="0" w:color="auto"/>
+              <w:right w:val="single" w:sz="4" w:space="0" w:color="auto"/>
             </w:tcBorders>
             <w:shd w:val="clear" w:color="000000" w:fill="F2DCDB"/>
             <w:noWrap/>
@@ -37861,7 +37558,53 @@
                 <w:color w:val="000000"/>
                 <w:lang w:eastAsia="es-AR"/>
               </w:rPr>
-              <w:t>Cable a usar(mm)</w:t>
+              <w:t>Cable a usar</w:t>
+            </w:r>
+            <w:r>
+              <w:rPr>
+                <w:rFonts w:ascii="Calibri" w:eastAsia="Times New Roman" w:hAnsi="Calibri" w:cs="Calibri"/>
+                <w:color w:val="000000"/>
+                <w:lang w:eastAsia="es-AR"/>
+              </w:rPr>
+              <w:t xml:space="preserve"> hasta el disyuntor del piso</w:t>
+            </w:r>
+            <w:r>
+              <w:rPr>
+                <w:rFonts w:ascii="Calibri" w:eastAsia="Times New Roman" w:hAnsi="Calibri" w:cs="Calibri"/>
+                <w:color w:val="000000"/>
+                <w:lang w:eastAsia="es-AR"/>
+              </w:rPr>
+              <w:t>(mm)</w:t>
+            </w:r>
+          </w:p>
+        </w:tc>
+        <w:tc>
+          <w:tcPr>
+            <w:tcW w:w="2028" w:type="dxa"/>
+            <w:tcBorders>
+              <w:top w:val="single" w:sz="4" w:space="0" w:color="auto"/>
+              <w:left w:val="single" w:sz="4" w:space="0" w:color="auto"/>
+              <w:bottom w:val="single" w:sz="4" w:space="0" w:color="auto"/>
+              <w:right w:val="single" w:sz="4" w:space="0" w:color="auto"/>
+            </w:tcBorders>
+            <w:shd w:val="clear" w:color="000000" w:fill="F2DCDB"/>
+          </w:tcPr>
+          <w:p>
+            <w:pPr>
+              <w:spacing w:after="0" w:line="240" w:lineRule="auto"/>
+              <w:rPr>
+                <w:rFonts w:ascii="Calibri" w:eastAsia="Times New Roman" w:hAnsi="Calibri" w:cs="Calibri"/>
+                <w:color w:val="000000"/>
+                <w:lang w:eastAsia="es-AR"/>
+              </w:rPr>
+            </w:pPr>
+            <w:r>
+              <w:rPr>
+                <w:rFonts w:ascii="Calibri" w:eastAsia="Times New Roman" w:hAnsi="Calibri" w:cs="Calibri"/>
+                <w:color w:val="000000"/>
+                <w:lang w:eastAsia="es-AR"/>
+              </w:rPr>
+              <w:t>Cable a usar dentro del piso</w:t>
             </w:r>
           </w:p>
         </w:tc>
@@ -37872,7 +37615,7 @@
         </w:trPr>
         <w:tc>
           <w:tcPr>
-            <w:tcW w:w="2420" w:type="dxa"/>
+            <w:tcW w:w="1985" w:type="dxa"/>
             <w:tcBorders>
               <w:top w:val="nil"/>
               <w:left w:val="single" w:sz="4" w:space="0" w:color="auto"/>
@@ -37905,7 +37648,7 @@
         </w:tc>
         <w:tc>
           <w:tcPr>
-            <w:tcW w:w="1000" w:type="dxa"/>
+            <w:tcW w:w="1574" w:type="dxa"/>
             <w:tcBorders>
               <w:top w:val="nil"/>
               <w:left w:val="nil"/>
@@ -37938,12 +37681,12 @@
         </w:tc>
         <w:tc>
           <w:tcPr>
-            <w:tcW w:w="1840" w:type="dxa"/>
-            <w:tcBorders>
-              <w:top w:val="nil"/>
-              <w:left w:val="nil"/>
-              <w:bottom w:val="nil"/>
-              <w:right w:val="nil"/>
+            <w:tcW w:w="2835" w:type="dxa"/>
+            <w:tcBorders>
+              <w:top w:val="single" w:sz="4" w:space="0" w:color="auto"/>
+              <w:left w:val="nil"/>
+              <w:bottom w:val="single" w:sz="4" w:space="0" w:color="auto"/>
+              <w:right w:val="single" w:sz="4" w:space="0" w:color="auto"/>
             </w:tcBorders>
             <w:shd w:val="clear" w:color="auto" w:fill="auto"/>
             <w:noWrap/>
@@ -37968,6 +37711,28 @@
               </w:rPr>
               <w:t>10</w:t>
             </w:r>
+          </w:p>
+        </w:tc>
+        <w:tc>
+          <w:tcPr>
+            <w:tcW w:w="2028" w:type="dxa"/>
+            <w:tcBorders>
+              <w:top w:val="single" w:sz="4" w:space="0" w:color="auto"/>
+              <w:left w:val="single" w:sz="4" w:space="0" w:color="auto"/>
+              <w:bottom w:val="single" w:sz="4" w:space="0" w:color="auto"/>
+              <w:right w:val="single" w:sz="4" w:space="0" w:color="auto"/>
+            </w:tcBorders>
+          </w:tcPr>
+          <w:p>
+            <w:pPr>
+              <w:spacing w:after="0" w:line="240" w:lineRule="auto"/>
+              <w:jc w:val="right"/>
+              <w:rPr>
+                <w:rFonts w:ascii="Calibri" w:eastAsia="Times New Roman" w:hAnsi="Calibri" w:cs="Calibri"/>
+                <w:color w:val="000000"/>
+                <w:lang w:eastAsia="es-AR"/>
+              </w:rPr>
+            </w:pPr>
           </w:p>
         </w:tc>
       </w:tr>
@@ -37977,7 +37742,7 @@
         </w:trPr>
         <w:tc>
           <w:tcPr>
-            <w:tcW w:w="2420" w:type="dxa"/>
+            <w:tcW w:w="1985" w:type="dxa"/>
             <w:tcBorders>
               <w:top w:val="nil"/>
               <w:left w:val="single" w:sz="4" w:space="0" w:color="auto"/>
@@ -37999,7 +37764,6 @@
                 <w:lang w:eastAsia="es-AR"/>
               </w:rPr>
             </w:pPr>
-            <w:proofErr w:type="spellStart"/>
             <w:r>
               <w:rPr>
                 <w:rFonts w:ascii="Calibri" w:eastAsia="Times New Roman" w:hAnsi="Calibri" w:cs="Calibri"/>
@@ -38008,12 +37772,11 @@
               </w:rPr>
               <w:t>pb</w:t>
             </w:r>
-            <w:proofErr w:type="spellEnd"/>
-          </w:p>
-        </w:tc>
-        <w:tc>
-          <w:tcPr>
-            <w:tcW w:w="1000" w:type="dxa"/>
+          </w:p>
+        </w:tc>
+        <w:tc>
+          <w:tcPr>
+            <w:tcW w:w="1574" w:type="dxa"/>
             <w:tcBorders>
               <w:top w:val="nil"/>
               <w:left w:val="nil"/>
@@ -38047,12 +37810,12 @@
         </w:tc>
         <w:tc>
           <w:tcPr>
-            <w:tcW w:w="1840" w:type="dxa"/>
-            <w:tcBorders>
-              <w:top w:val="nil"/>
-              <w:left w:val="nil"/>
-              <w:bottom w:val="nil"/>
-              <w:right w:val="nil"/>
+            <w:tcW w:w="2835" w:type="dxa"/>
+            <w:tcBorders>
+              <w:top w:val="single" w:sz="4" w:space="0" w:color="auto"/>
+              <w:left w:val="nil"/>
+              <w:bottom w:val="single" w:sz="4" w:space="0" w:color="auto"/>
+              <w:right w:val="single" w:sz="4" w:space="0" w:color="auto"/>
             </w:tcBorders>
             <w:shd w:val="clear" w:color="auto" w:fill="auto"/>
             <w:noWrap/>
@@ -38076,6 +37839,37 @@
                 <w:lang w:eastAsia="es-AR"/>
               </w:rPr>
               <w:t>4</w:t>
+            </w:r>
+          </w:p>
+        </w:tc>
+        <w:tc>
+          <w:tcPr>
+            <w:tcW w:w="2028" w:type="dxa"/>
+            <w:tcBorders>
+              <w:top w:val="single" w:sz="4" w:space="0" w:color="auto"/>
+              <w:left w:val="single" w:sz="4" w:space="0" w:color="auto"/>
+              <w:bottom w:val="single" w:sz="4" w:space="0" w:color="auto"/>
+              <w:right w:val="single" w:sz="4" w:space="0" w:color="auto"/>
+            </w:tcBorders>
+            <w:vAlign w:val="bottom"/>
+          </w:tcPr>
+          <w:p>
+            <w:pPr>
+              <w:spacing w:after="0" w:line="240" w:lineRule="auto"/>
+              <w:jc w:val="right"/>
+              <w:rPr>
+                <w:rFonts w:ascii="Calibri" w:eastAsia="Times New Roman" w:hAnsi="Calibri" w:cs="Calibri"/>
+                <w:color w:val="000000"/>
+                <w:lang w:eastAsia="es-AR"/>
+              </w:rPr>
+            </w:pPr>
+            <w:r>
+              <w:rPr>
+                <w:rFonts w:ascii="Calibri" w:eastAsia="Times New Roman" w:hAnsi="Calibri" w:cs="Calibri"/>
+                <w:color w:val="000000"/>
+                <w:lang w:eastAsia="es-AR"/>
+              </w:rPr>
+              <w:t>1,5</w:t>
             </w:r>
           </w:p>
         </w:tc>
@@ -38086,7 +37880,7 @@
         </w:trPr>
         <w:tc>
           <w:tcPr>
-            <w:tcW w:w="2420" w:type="dxa"/>
+            <w:tcW w:w="1985" w:type="dxa"/>
             <w:tcBorders>
               <w:top w:val="nil"/>
               <w:left w:val="single" w:sz="4" w:space="0" w:color="auto"/>
@@ -38120,7 +37914,7 @@
         </w:tc>
         <w:tc>
           <w:tcPr>
-            <w:tcW w:w="1000" w:type="dxa"/>
+            <w:tcW w:w="1574" w:type="dxa"/>
             <w:tcBorders>
               <w:top w:val="nil"/>
               <w:left w:val="nil"/>
@@ -38154,12 +37948,12 @@
         </w:tc>
         <w:tc>
           <w:tcPr>
-            <w:tcW w:w="1840" w:type="dxa"/>
-            <w:tcBorders>
-              <w:top w:val="nil"/>
-              <w:left w:val="nil"/>
-              <w:bottom w:val="nil"/>
-              <w:right w:val="nil"/>
+            <w:tcW w:w="2835" w:type="dxa"/>
+            <w:tcBorders>
+              <w:top w:val="single" w:sz="4" w:space="0" w:color="auto"/>
+              <w:left w:val="nil"/>
+              <w:bottom w:val="single" w:sz="4" w:space="0" w:color="auto"/>
+              <w:right w:val="single" w:sz="4" w:space="0" w:color="auto"/>
             </w:tcBorders>
             <w:shd w:val="clear" w:color="auto" w:fill="auto"/>
             <w:noWrap/>
@@ -38183,6 +37977,37 @@
                 <w:lang w:eastAsia="es-AR"/>
               </w:rPr>
               <w:t>4</w:t>
+            </w:r>
+          </w:p>
+        </w:tc>
+        <w:tc>
+          <w:tcPr>
+            <w:tcW w:w="2028" w:type="dxa"/>
+            <w:tcBorders>
+              <w:top w:val="single" w:sz="4" w:space="0" w:color="auto"/>
+              <w:left w:val="single" w:sz="4" w:space="0" w:color="auto"/>
+              <w:bottom w:val="single" w:sz="4" w:space="0" w:color="auto"/>
+              <w:right w:val="single" w:sz="4" w:space="0" w:color="auto"/>
+            </w:tcBorders>
+            <w:vAlign w:val="bottom"/>
+          </w:tcPr>
+          <w:p>
+            <w:pPr>
+              <w:spacing w:after="0" w:line="240" w:lineRule="auto"/>
+              <w:jc w:val="right"/>
+              <w:rPr>
+                <w:rFonts w:ascii="Calibri" w:eastAsia="Times New Roman" w:hAnsi="Calibri" w:cs="Calibri"/>
+                <w:color w:val="000000"/>
+                <w:lang w:eastAsia="es-AR"/>
+              </w:rPr>
+            </w:pPr>
+            <w:r>
+              <w:rPr>
+                <w:rFonts w:ascii="Calibri" w:eastAsia="Times New Roman" w:hAnsi="Calibri" w:cs="Calibri"/>
+                <w:color w:val="000000"/>
+                <w:lang w:eastAsia="es-AR"/>
+              </w:rPr>
+              <w:t>1,5</w:t>
             </w:r>
           </w:p>
         </w:tc>
@@ -38193,7 +38018,7 @@
         </w:trPr>
         <w:tc>
           <w:tcPr>
-            <w:tcW w:w="2420" w:type="dxa"/>
+            <w:tcW w:w="1985" w:type="dxa"/>
             <w:tcBorders>
               <w:top w:val="nil"/>
               <w:left w:val="single" w:sz="4" w:space="0" w:color="auto"/>
@@ -38227,7 +38052,7 @@
         </w:tc>
         <w:tc>
           <w:tcPr>
-            <w:tcW w:w="1000" w:type="dxa"/>
+            <w:tcW w:w="1574" w:type="dxa"/>
             <w:tcBorders>
               <w:top w:val="nil"/>
               <w:left w:val="nil"/>
@@ -38261,12 +38086,12 @@
         </w:tc>
         <w:tc>
           <w:tcPr>
-            <w:tcW w:w="1840" w:type="dxa"/>
-            <w:tcBorders>
-              <w:top w:val="nil"/>
-              <w:left w:val="nil"/>
-              <w:bottom w:val="nil"/>
-              <w:right w:val="nil"/>
+            <w:tcW w:w="2835" w:type="dxa"/>
+            <w:tcBorders>
+              <w:top w:val="single" w:sz="4" w:space="0" w:color="auto"/>
+              <w:left w:val="nil"/>
+              <w:bottom w:val="single" w:sz="4" w:space="0" w:color="auto"/>
+              <w:right w:val="single" w:sz="4" w:space="0" w:color="auto"/>
             </w:tcBorders>
             <w:shd w:val="clear" w:color="auto" w:fill="auto"/>
             <w:noWrap/>
@@ -38290,6 +38115,37 @@
                 <w:lang w:eastAsia="es-AR"/>
               </w:rPr>
               <w:t>4</w:t>
+            </w:r>
+          </w:p>
+        </w:tc>
+        <w:tc>
+          <w:tcPr>
+            <w:tcW w:w="2028" w:type="dxa"/>
+            <w:tcBorders>
+              <w:top w:val="single" w:sz="4" w:space="0" w:color="auto"/>
+              <w:left w:val="single" w:sz="4" w:space="0" w:color="auto"/>
+              <w:bottom w:val="single" w:sz="4" w:space="0" w:color="auto"/>
+              <w:right w:val="single" w:sz="4" w:space="0" w:color="auto"/>
+            </w:tcBorders>
+            <w:vAlign w:val="bottom"/>
+          </w:tcPr>
+          <w:p>
+            <w:pPr>
+              <w:spacing w:after="0" w:line="240" w:lineRule="auto"/>
+              <w:jc w:val="right"/>
+              <w:rPr>
+                <w:rFonts w:ascii="Calibri" w:eastAsia="Times New Roman" w:hAnsi="Calibri" w:cs="Calibri"/>
+                <w:color w:val="000000"/>
+                <w:lang w:eastAsia="es-AR"/>
+              </w:rPr>
+            </w:pPr>
+            <w:r>
+              <w:rPr>
+                <w:rFonts w:ascii="Calibri" w:eastAsia="Times New Roman" w:hAnsi="Calibri" w:cs="Calibri"/>
+                <w:color w:val="000000"/>
+                <w:lang w:eastAsia="es-AR"/>
+              </w:rPr>
+              <w:t>1,5</w:t>
             </w:r>
           </w:p>
         </w:tc>
@@ -38300,7 +38156,7 @@
         </w:trPr>
         <w:tc>
           <w:tcPr>
-            <w:tcW w:w="2420" w:type="dxa"/>
+            <w:tcW w:w="1985" w:type="dxa"/>
             <w:tcBorders>
               <w:top w:val="nil"/>
               <w:left w:val="single" w:sz="4" w:space="0" w:color="auto"/>
@@ -38334,7 +38190,7 @@
         </w:tc>
         <w:tc>
           <w:tcPr>
-            <w:tcW w:w="1000" w:type="dxa"/>
+            <w:tcW w:w="1574" w:type="dxa"/>
             <w:tcBorders>
               <w:top w:val="nil"/>
               <w:left w:val="nil"/>
@@ -38368,12 +38224,12 @@
         </w:tc>
         <w:tc>
           <w:tcPr>
-            <w:tcW w:w="1840" w:type="dxa"/>
-            <w:tcBorders>
-              <w:top w:val="nil"/>
-              <w:left w:val="nil"/>
-              <w:bottom w:val="nil"/>
-              <w:right w:val="nil"/>
+            <w:tcW w:w="2835" w:type="dxa"/>
+            <w:tcBorders>
+              <w:top w:val="single" w:sz="4" w:space="0" w:color="auto"/>
+              <w:left w:val="nil"/>
+              <w:bottom w:val="single" w:sz="4" w:space="0" w:color="auto"/>
+              <w:right w:val="single" w:sz="4" w:space="0" w:color="auto"/>
             </w:tcBorders>
             <w:shd w:val="clear" w:color="auto" w:fill="auto"/>
             <w:noWrap/>
@@ -38397,6 +38253,37 @@
                 <w:lang w:eastAsia="es-AR"/>
               </w:rPr>
               <w:t>4</w:t>
+            </w:r>
+          </w:p>
+        </w:tc>
+        <w:tc>
+          <w:tcPr>
+            <w:tcW w:w="2028" w:type="dxa"/>
+            <w:tcBorders>
+              <w:top w:val="single" w:sz="4" w:space="0" w:color="auto"/>
+              <w:left w:val="single" w:sz="4" w:space="0" w:color="auto"/>
+              <w:bottom w:val="single" w:sz="4" w:space="0" w:color="auto"/>
+              <w:right w:val="single" w:sz="4" w:space="0" w:color="auto"/>
+            </w:tcBorders>
+            <w:vAlign w:val="bottom"/>
+          </w:tcPr>
+          <w:p>
+            <w:pPr>
+              <w:spacing w:after="0" w:line="240" w:lineRule="auto"/>
+              <w:jc w:val="right"/>
+              <w:rPr>
+                <w:rFonts w:ascii="Calibri" w:eastAsia="Times New Roman" w:hAnsi="Calibri" w:cs="Calibri"/>
+                <w:color w:val="000000"/>
+                <w:lang w:eastAsia="es-AR"/>
+              </w:rPr>
+            </w:pPr>
+            <w:r>
+              <w:rPr>
+                <w:rFonts w:ascii="Calibri" w:eastAsia="Times New Roman" w:hAnsi="Calibri" w:cs="Calibri"/>
+                <w:color w:val="000000"/>
+                <w:lang w:eastAsia="es-AR"/>
+              </w:rPr>
+              <w:t>1,5</w:t>
             </w:r>
           </w:p>
         </w:tc>
@@ -38407,7 +38294,7 @@
         </w:trPr>
         <w:tc>
           <w:tcPr>
-            <w:tcW w:w="2420" w:type="dxa"/>
+            <w:tcW w:w="1985" w:type="dxa"/>
             <w:tcBorders>
               <w:top w:val="nil"/>
               <w:left w:val="single" w:sz="4" w:space="0" w:color="auto"/>
@@ -38441,7 +38328,7 @@
         </w:tc>
         <w:tc>
           <w:tcPr>
-            <w:tcW w:w="1000" w:type="dxa"/>
+            <w:tcW w:w="1574" w:type="dxa"/>
             <w:tcBorders>
               <w:top w:val="nil"/>
               <w:left w:val="nil"/>
@@ -38475,12 +38362,12 @@
         </w:tc>
         <w:tc>
           <w:tcPr>
-            <w:tcW w:w="1840" w:type="dxa"/>
-            <w:tcBorders>
-              <w:top w:val="nil"/>
-              <w:left w:val="nil"/>
-              <w:bottom w:val="nil"/>
-              <w:right w:val="nil"/>
+            <w:tcW w:w="2835" w:type="dxa"/>
+            <w:tcBorders>
+              <w:top w:val="single" w:sz="4" w:space="0" w:color="auto"/>
+              <w:left w:val="nil"/>
+              <w:bottom w:val="single" w:sz="4" w:space="0" w:color="auto"/>
+              <w:right w:val="single" w:sz="4" w:space="0" w:color="auto"/>
             </w:tcBorders>
             <w:shd w:val="clear" w:color="auto" w:fill="auto"/>
             <w:noWrap/>
@@ -38504,6 +38391,37 @@
                 <w:lang w:eastAsia="es-AR"/>
               </w:rPr>
               <w:t>4</w:t>
+            </w:r>
+          </w:p>
+        </w:tc>
+        <w:tc>
+          <w:tcPr>
+            <w:tcW w:w="2028" w:type="dxa"/>
+            <w:tcBorders>
+              <w:top w:val="single" w:sz="4" w:space="0" w:color="auto"/>
+              <w:left w:val="single" w:sz="4" w:space="0" w:color="auto"/>
+              <w:bottom w:val="single" w:sz="4" w:space="0" w:color="auto"/>
+              <w:right w:val="single" w:sz="4" w:space="0" w:color="auto"/>
+            </w:tcBorders>
+            <w:vAlign w:val="bottom"/>
+          </w:tcPr>
+          <w:p>
+            <w:pPr>
+              <w:spacing w:after="0" w:line="240" w:lineRule="auto"/>
+              <w:jc w:val="right"/>
+              <w:rPr>
+                <w:rFonts w:ascii="Calibri" w:eastAsia="Times New Roman" w:hAnsi="Calibri" w:cs="Calibri"/>
+                <w:color w:val="000000"/>
+                <w:lang w:eastAsia="es-AR"/>
+              </w:rPr>
+            </w:pPr>
+            <w:r>
+              <w:rPr>
+                <w:rFonts w:ascii="Calibri" w:eastAsia="Times New Roman" w:hAnsi="Calibri" w:cs="Calibri"/>
+                <w:color w:val="000000"/>
+                <w:lang w:eastAsia="es-AR"/>
+              </w:rPr>
+              <w:t>1,5</w:t>
             </w:r>
           </w:p>
         </w:tc>
@@ -38514,7 +38432,7 @@
         </w:trPr>
         <w:tc>
           <w:tcPr>
-            <w:tcW w:w="2420" w:type="dxa"/>
+            <w:tcW w:w="1985" w:type="dxa"/>
             <w:tcBorders>
               <w:top w:val="nil"/>
               <w:left w:val="single" w:sz="4" w:space="0" w:color="auto"/>
@@ -38548,7 +38466,7 @@
         </w:tc>
         <w:tc>
           <w:tcPr>
-            <w:tcW w:w="1000" w:type="dxa"/>
+            <w:tcW w:w="1574" w:type="dxa"/>
             <w:tcBorders>
               <w:top w:val="nil"/>
               <w:left w:val="nil"/>
@@ -38582,17 +38500,48 @@
         </w:tc>
         <w:tc>
           <w:tcPr>
-            <w:tcW w:w="1840" w:type="dxa"/>
-            <w:tcBorders>
-              <w:top w:val="nil"/>
-              <w:left w:val="nil"/>
-              <w:bottom w:val="nil"/>
-              <w:right w:val="nil"/>
-            </w:tcBorders>
-            <w:shd w:val="clear" w:color="auto" w:fill="auto"/>
-            <w:noWrap/>
-            <w:vAlign w:val="bottom"/>
-            <w:hideMark/>
+            <w:tcW w:w="2835" w:type="dxa"/>
+            <w:tcBorders>
+              <w:top w:val="single" w:sz="4" w:space="0" w:color="auto"/>
+              <w:left w:val="nil"/>
+              <w:bottom w:val="single" w:sz="4" w:space="0" w:color="auto"/>
+              <w:right w:val="single" w:sz="4" w:space="0" w:color="auto"/>
+            </w:tcBorders>
+            <w:shd w:val="clear" w:color="auto" w:fill="auto"/>
+            <w:noWrap/>
+            <w:vAlign w:val="bottom"/>
+            <w:hideMark/>
+          </w:tcPr>
+          <w:p>
+            <w:pPr>
+              <w:spacing w:after="0" w:line="240" w:lineRule="auto"/>
+              <w:jc w:val="right"/>
+              <w:rPr>
+                <w:rFonts w:ascii="Calibri" w:eastAsia="Times New Roman" w:hAnsi="Calibri" w:cs="Calibri"/>
+                <w:color w:val="000000"/>
+                <w:lang w:eastAsia="es-AR"/>
+              </w:rPr>
+            </w:pPr>
+            <w:r>
+              <w:rPr>
+                <w:rFonts w:ascii="Calibri" w:eastAsia="Times New Roman" w:hAnsi="Calibri" w:cs="Calibri"/>
+                <w:color w:val="000000"/>
+                <w:lang w:eastAsia="es-AR"/>
+              </w:rPr>
+              <w:t>1,5</w:t>
+            </w:r>
+          </w:p>
+        </w:tc>
+        <w:tc>
+          <w:tcPr>
+            <w:tcW w:w="2028" w:type="dxa"/>
+            <w:tcBorders>
+              <w:top w:val="single" w:sz="4" w:space="0" w:color="auto"/>
+              <w:left w:val="single" w:sz="4" w:space="0" w:color="auto"/>
+              <w:bottom w:val="single" w:sz="4" w:space="0" w:color="auto"/>
+              <w:right w:val="single" w:sz="4" w:space="0" w:color="auto"/>
+            </w:tcBorders>
+            <w:vAlign w:val="bottom"/>
           </w:tcPr>
           <w:p>
             <w:pPr>
@@ -38621,7 +38570,7 @@
         </w:trPr>
         <w:tc>
           <w:tcPr>
-            <w:tcW w:w="2420" w:type="dxa"/>
+            <w:tcW w:w="1985" w:type="dxa"/>
             <w:tcBorders>
               <w:top w:val="nil"/>
               <w:left w:val="single" w:sz="4" w:space="0" w:color="auto"/>
@@ -38643,7 +38592,6 @@
                 <w:lang w:eastAsia="es-AR"/>
               </w:rPr>
             </w:pPr>
-            <w:proofErr w:type="spellStart"/>
             <w:r>
               <w:rPr>
                 <w:rFonts w:ascii="Calibri" w:eastAsia="Times New Roman" w:hAnsi="Calibri" w:cs="Calibri"/>
@@ -38652,16 +38600,15 @@
               </w:rPr>
               <w:t>ps</w:t>
             </w:r>
-            <w:proofErr w:type="spellEnd"/>
-          </w:p>
-        </w:tc>
-        <w:tc>
-          <w:tcPr>
-            <w:tcW w:w="1000" w:type="dxa"/>
-            <w:tcBorders>
-              <w:top w:val="nil"/>
-              <w:left w:val="nil"/>
-              <w:bottom w:val="nil"/>
+          </w:p>
+        </w:tc>
+        <w:tc>
+          <w:tcPr>
+            <w:tcW w:w="1574" w:type="dxa"/>
+            <w:tcBorders>
+              <w:top w:val="single" w:sz="4" w:space="0" w:color="auto"/>
+              <w:left w:val="nil"/>
+              <w:bottom w:val="single" w:sz="4" w:space="0" w:color="auto"/>
               <w:right w:val="single" w:sz="4" w:space="0" w:color="auto"/>
             </w:tcBorders>
             <w:shd w:val="clear" w:color="auto" w:fill="auto"/>
@@ -38691,17 +38638,48 @@
         </w:tc>
         <w:tc>
           <w:tcPr>
-            <w:tcW w:w="1840" w:type="dxa"/>
-            <w:tcBorders>
-              <w:top w:val="nil"/>
-              <w:left w:val="nil"/>
-              <w:bottom w:val="nil"/>
-              <w:right w:val="nil"/>
-            </w:tcBorders>
-            <w:shd w:val="clear" w:color="auto" w:fill="auto"/>
-            <w:noWrap/>
-            <w:vAlign w:val="bottom"/>
-            <w:hideMark/>
+            <w:tcW w:w="2835" w:type="dxa"/>
+            <w:tcBorders>
+              <w:top w:val="single" w:sz="4" w:space="0" w:color="auto"/>
+              <w:left w:val="nil"/>
+              <w:bottom w:val="single" w:sz="4" w:space="0" w:color="auto"/>
+              <w:right w:val="single" w:sz="4" w:space="0" w:color="auto"/>
+            </w:tcBorders>
+            <w:shd w:val="clear" w:color="auto" w:fill="auto"/>
+            <w:noWrap/>
+            <w:vAlign w:val="bottom"/>
+            <w:hideMark/>
+          </w:tcPr>
+          <w:p>
+            <w:pPr>
+              <w:spacing w:after="0" w:line="240" w:lineRule="auto"/>
+              <w:jc w:val="right"/>
+              <w:rPr>
+                <w:rFonts w:ascii="Calibri" w:eastAsia="Times New Roman" w:hAnsi="Calibri" w:cs="Calibri"/>
+                <w:color w:val="000000"/>
+                <w:lang w:eastAsia="es-AR"/>
+              </w:rPr>
+            </w:pPr>
+            <w:r>
+              <w:rPr>
+                <w:rFonts w:ascii="Calibri" w:eastAsia="Times New Roman" w:hAnsi="Calibri" w:cs="Calibri"/>
+                <w:color w:val="000000"/>
+                <w:lang w:eastAsia="es-AR"/>
+              </w:rPr>
+              <w:t>1,5</w:t>
+            </w:r>
+          </w:p>
+        </w:tc>
+        <w:tc>
+          <w:tcPr>
+            <w:tcW w:w="2028" w:type="dxa"/>
+            <w:tcBorders>
+              <w:top w:val="single" w:sz="4" w:space="0" w:color="auto"/>
+              <w:left w:val="single" w:sz="4" w:space="0" w:color="auto"/>
+              <w:bottom w:val="single" w:sz="4" w:space="0" w:color="auto"/>
+              <w:right w:val="single" w:sz="4" w:space="0" w:color="auto"/>
+            </w:tcBorders>
+            <w:vAlign w:val="bottom"/>
           </w:tcPr>
           <w:p>
             <w:pPr>
@@ -38730,7 +38708,7 @@
         </w:trPr>
         <w:tc>
           <w:tcPr>
-            <w:tcW w:w="2420" w:type="dxa"/>
+            <w:tcW w:w="1985" w:type="dxa"/>
             <w:tcBorders>
               <w:top w:val="nil"/>
               <w:left w:val="single" w:sz="4" w:space="0" w:color="auto"/>
@@ -38752,7 +38730,6 @@
                 <w:lang w:eastAsia="es-AR"/>
               </w:rPr>
             </w:pPr>
-            <w:proofErr w:type="spellStart"/>
             <w:r>
               <w:rPr>
                 <w:rFonts w:ascii="Calibri" w:eastAsia="Times New Roman" w:hAnsi="Calibri" w:cs="Calibri"/>
@@ -38761,16 +38738,15 @@
               </w:rPr>
               <w:t>ss</w:t>
             </w:r>
-            <w:proofErr w:type="spellEnd"/>
-          </w:p>
-        </w:tc>
-        <w:tc>
-          <w:tcPr>
-            <w:tcW w:w="1000" w:type="dxa"/>
-            <w:tcBorders>
-              <w:top w:val="nil"/>
-              <w:left w:val="nil"/>
-              <w:bottom w:val="nil"/>
+          </w:p>
+        </w:tc>
+        <w:tc>
+          <w:tcPr>
+            <w:tcW w:w="1574" w:type="dxa"/>
+            <w:tcBorders>
+              <w:top w:val="single" w:sz="4" w:space="0" w:color="auto"/>
+              <w:left w:val="nil"/>
+              <w:bottom w:val="single" w:sz="4" w:space="0" w:color="auto"/>
               <w:right w:val="single" w:sz="4" w:space="0" w:color="auto"/>
             </w:tcBorders>
             <w:shd w:val="clear" w:color="auto" w:fill="auto"/>
@@ -38800,17 +38776,183 @@
         </w:tc>
         <w:tc>
           <w:tcPr>
-            <w:tcW w:w="1840" w:type="dxa"/>
-            <w:tcBorders>
-              <w:top w:val="nil"/>
-              <w:left w:val="nil"/>
-              <w:bottom w:val="nil"/>
-              <w:right w:val="nil"/>
-            </w:tcBorders>
-            <w:shd w:val="clear" w:color="auto" w:fill="auto"/>
-            <w:noWrap/>
-            <w:vAlign w:val="bottom"/>
-            <w:hideMark/>
+            <w:tcW w:w="2835" w:type="dxa"/>
+            <w:tcBorders>
+              <w:top w:val="single" w:sz="4" w:space="0" w:color="auto"/>
+              <w:left w:val="nil"/>
+              <w:bottom w:val="single" w:sz="4" w:space="0" w:color="auto"/>
+              <w:right w:val="single" w:sz="4" w:space="0" w:color="auto"/>
+            </w:tcBorders>
+            <w:shd w:val="clear" w:color="auto" w:fill="auto"/>
+            <w:noWrap/>
+            <w:vAlign w:val="bottom"/>
+            <w:hideMark/>
+          </w:tcPr>
+          <w:p>
+            <w:pPr>
+              <w:spacing w:after="0" w:line="240" w:lineRule="auto"/>
+              <w:jc w:val="right"/>
+              <w:rPr>
+                <w:rFonts w:ascii="Calibri" w:eastAsia="Times New Roman" w:hAnsi="Calibri" w:cs="Calibri"/>
+                <w:color w:val="000000"/>
+                <w:lang w:eastAsia="es-AR"/>
+              </w:rPr>
+            </w:pPr>
+            <w:r>
+              <w:rPr>
+                <w:rFonts w:ascii="Calibri" w:eastAsia="Times New Roman" w:hAnsi="Calibri" w:cs="Calibri"/>
+                <w:color w:val="000000"/>
+                <w:lang w:eastAsia="es-AR"/>
+              </w:rPr>
+              <w:t>1,5</w:t>
+            </w:r>
+          </w:p>
+        </w:tc>
+        <w:tc>
+          <w:tcPr>
+            <w:tcW w:w="2028" w:type="dxa"/>
+            <w:tcBorders>
+              <w:top w:val="single" w:sz="4" w:space="0" w:color="auto"/>
+              <w:left w:val="single" w:sz="4" w:space="0" w:color="auto"/>
+              <w:bottom w:val="single" w:sz="4" w:space="0" w:color="auto"/>
+              <w:right w:val="single" w:sz="4" w:space="0" w:color="auto"/>
+            </w:tcBorders>
+            <w:vAlign w:val="bottom"/>
+          </w:tcPr>
+          <w:p>
+            <w:pPr>
+              <w:spacing w:after="0" w:line="240" w:lineRule="auto"/>
+              <w:jc w:val="right"/>
+              <w:rPr>
+                <w:rFonts w:ascii="Calibri" w:eastAsia="Times New Roman" w:hAnsi="Calibri" w:cs="Calibri"/>
+                <w:color w:val="000000"/>
+                <w:lang w:eastAsia="es-AR"/>
+              </w:rPr>
+            </w:pPr>
+            <w:r>
+              <w:rPr>
+                <w:rFonts w:ascii="Calibri" w:eastAsia="Times New Roman" w:hAnsi="Calibri" w:cs="Calibri"/>
+                <w:color w:val="000000"/>
+                <w:lang w:eastAsia="es-AR"/>
+              </w:rPr>
+              <w:t>1,5</w:t>
+            </w:r>
+          </w:p>
+        </w:tc>
+      </w:tr>
+      <w:tr>
+        <w:trPr>
+          <w:trHeight w:val="300"/>
+        </w:trPr>
+        <w:tc>
+          <w:tcPr>
+            <w:tcW w:w="1985" w:type="dxa"/>
+            <w:tcBorders>
+              <w:top w:val="single" w:sz="4" w:space="0" w:color="auto"/>
+              <w:left w:val="single" w:sz="4" w:space="0" w:color="auto"/>
+              <w:bottom w:val="single" w:sz="4" w:space="0" w:color="auto"/>
+              <w:right w:val="single" w:sz="4" w:space="0" w:color="auto"/>
+            </w:tcBorders>
+            <w:shd w:val="clear" w:color="000000" w:fill="FABF8F"/>
+            <w:noWrap/>
+            <w:vAlign w:val="bottom"/>
+          </w:tcPr>
+          <w:p>
+            <w:pPr>
+              <w:spacing w:after="0" w:line="240" w:lineRule="auto"/>
+              <w:jc w:val="center"/>
+              <w:rPr>
+                <w:rFonts w:ascii="Calibri" w:eastAsia="Times New Roman" w:hAnsi="Calibri" w:cs="Calibri"/>
+                <w:color w:val="000000"/>
+                <w:lang w:eastAsia="es-AR"/>
+              </w:rPr>
+            </w:pPr>
+            <w:r>
+              <w:rPr>
+                <w:rFonts w:ascii="Calibri" w:eastAsia="Times New Roman" w:hAnsi="Calibri" w:cs="Calibri"/>
+                <w:color w:val="000000"/>
+                <w:lang w:eastAsia="es-AR"/>
+              </w:rPr>
+              <w:t>p/e</w:t>
+            </w:r>
+          </w:p>
+        </w:tc>
+        <w:tc>
+          <w:tcPr>
+            <w:tcW w:w="1574" w:type="dxa"/>
+            <w:tcBorders>
+              <w:top w:val="single" w:sz="4" w:space="0" w:color="auto"/>
+              <w:left w:val="nil"/>
+              <w:bottom w:val="single" w:sz="4" w:space="0" w:color="auto"/>
+              <w:right w:val="single" w:sz="4" w:space="0" w:color="auto"/>
+            </w:tcBorders>
+            <w:shd w:val="clear" w:color="auto" w:fill="auto"/>
+            <w:noWrap/>
+            <w:vAlign w:val="bottom"/>
+          </w:tcPr>
+          <w:p>
+            <w:pPr>
+              <w:spacing w:after="0" w:line="240" w:lineRule="auto"/>
+              <w:jc w:val="right"/>
+              <w:rPr>
+                <w:rFonts w:ascii="Calibri" w:eastAsia="Times New Roman" w:hAnsi="Calibri" w:cs="Calibri"/>
+                <w:color w:val="000000"/>
+                <w:lang w:eastAsia="es-AR"/>
+              </w:rPr>
+            </w:pPr>
+            <w:r>
+              <w:rPr>
+                <w:rFonts w:ascii="Calibri" w:eastAsia="Times New Roman" w:hAnsi="Calibri" w:cs="Calibri"/>
+                <w:color w:val="000000"/>
+                <w:lang w:eastAsia="es-AR"/>
+              </w:rPr>
+              <w:t>0,22</w:t>
+            </w:r>
+          </w:p>
+        </w:tc>
+        <w:tc>
+          <w:tcPr>
+            <w:tcW w:w="2835" w:type="dxa"/>
+            <w:tcBorders>
+              <w:top w:val="single" w:sz="4" w:space="0" w:color="auto"/>
+              <w:left w:val="nil"/>
+              <w:bottom w:val="single" w:sz="4" w:space="0" w:color="auto"/>
+              <w:right w:val="single" w:sz="4" w:space="0" w:color="auto"/>
+            </w:tcBorders>
+            <w:shd w:val="clear" w:color="auto" w:fill="auto"/>
+            <w:noWrap/>
+            <w:vAlign w:val="bottom"/>
+          </w:tcPr>
+          <w:p>
+            <w:pPr>
+              <w:spacing w:after="0" w:line="240" w:lineRule="auto"/>
+              <w:jc w:val="right"/>
+              <w:rPr>
+                <w:rFonts w:ascii="Calibri" w:eastAsia="Times New Roman" w:hAnsi="Calibri" w:cs="Calibri"/>
+                <w:color w:val="000000"/>
+                <w:lang w:eastAsia="es-AR"/>
+              </w:rPr>
+            </w:pPr>
+            <w:r>
+              <w:rPr>
+                <w:rFonts w:ascii="Calibri" w:eastAsia="Times New Roman" w:hAnsi="Calibri" w:cs="Calibri"/>
+                <w:color w:val="000000"/>
+                <w:lang w:eastAsia="es-AR"/>
+              </w:rPr>
+              <w:t>1,5</w:t>
+            </w:r>
+          </w:p>
+        </w:tc>
+        <w:tc>
+          <w:tcPr>
+            <w:tcW w:w="2028" w:type="dxa"/>
+            <w:tcBorders>
+              <w:top w:val="single" w:sz="4" w:space="0" w:color="auto"/>
+              <w:left w:val="single" w:sz="4" w:space="0" w:color="auto"/>
+              <w:bottom w:val="single" w:sz="4" w:space="0" w:color="auto"/>
+              <w:right w:val="single" w:sz="4" w:space="0" w:color="auto"/>
+            </w:tcBorders>
+            <w:vAlign w:val="bottom"/>
           </w:tcPr>
           <w:p>
             <w:pPr>

</xml_diff>